<commit_message>
Update Sprint 3 materials after second scrum meeting.
</commit_message>
<xml_diff>
--- a/Scrum Files/Sprint 3/Project 3 Sprint Materials Template.docx
+++ b/Scrum Files/Sprint 3/Project 3 Sprint Materials Template.docx
@@ -832,11 +832,9 @@
       <w:r>
         <w:t xml:space="preserve"> express cashier and </w:t>
       </w:r>
-      <w:proofErr w:type="spellStart"/>
-      <w:r>
-        <w:t>starbucks</w:t>
-      </w:r>
-      <w:proofErr w:type="spellEnd"/>
+      <w:r>
+        <w:t>Starbucks</w:t>
+      </w:r>
       <w:r>
         <w:t xml:space="preserve"> manager</w:t>
       </w:r>
@@ -885,6 +883,9 @@
       <w:r>
         <w:t xml:space="preserve"> </w:t>
       </w:r>
+      <w:r>
+        <w:t>Magnification accessibility completed</w:t>
+      </w:r>
     </w:p>
     <w:p>
       <w:pPr>
@@ -893,6 +894,9 @@
           <w:numId w:val="7"/>
         </w:numPr>
       </w:pPr>
+      <w:r>
+        <w:t>Weather API in the Manager page added</w:t>
+      </w:r>
     </w:p>
     <w:p/>
     <w:p>
@@ -1209,27 +1213,11 @@
     </w:p>
     <w:p>
       <w:r>
-        <w:t>Plans:</w:t>
-      </w:r>
-    </w:p>
-    <w:p>
-      <w:pPr>
-        <w:numPr>
-          <w:ilvl w:val="0"/>
-          <w:numId w:val="3"/>
-        </w:numPr>
-      </w:pPr>
-      <w:r>
-        <w:t xml:space="preserve"> </w:t>
-      </w:r>
-    </w:p>
-    <w:p>
-      <w:pPr>
-        <w:numPr>
-          <w:ilvl w:val="0"/>
-          <w:numId w:val="3"/>
-        </w:numPr>
-      </w:pPr>
+        <w:t>Plans</w:t>
+      </w:r>
+      <w:r>
+        <w:t>:</w:t>
+      </w:r>
     </w:p>
     <w:p/>
     <w:p>
@@ -1280,7 +1268,6 @@
               <w:rPr>
                 <w:b/>
               </w:rPr>
-              <w:lastRenderedPageBreak/>
               <w:t>Task Description</w:t>
             </w:r>
           </w:p>
@@ -1331,6 +1318,7 @@
               <w:spacing w:line="240" w:lineRule="auto"/>
             </w:pPr>
             <w:r>
+              <w:lastRenderedPageBreak/>
               <w:t>Backend API for inventory and sales report</w:t>
             </w:r>
           </w:p>
@@ -1677,30 +1665,16 @@
       </w:r>
     </w:p>
     <w:p>
-      <w:pPr>
-        <w:rPr>
-          <w:color w:val="FF0000"/>
-        </w:rPr>
-      </w:pPr>
-      <w:r>
-        <w:rPr>
-          <w:color w:val="FF0000"/>
-        </w:rPr>
-        <w:t xml:space="preserve">Summarize </w:t>
-      </w:r>
-      <w:proofErr w:type="gramStart"/>
-      <w:r>
-        <w:rPr>
-          <w:color w:val="FF0000"/>
-        </w:rPr>
-        <w:t>discussion  in</w:t>
-      </w:r>
-      <w:proofErr w:type="gramEnd"/>
-      <w:r>
-        <w:rPr>
-          <w:color w:val="FF0000"/>
-        </w:rPr>
-        <w:t xml:space="preserve"> paragraph form from the previous meeting (NOT this current meeting).</w:t>
+      <w:r>
+        <w:t xml:space="preserve">In our previous meeting, we decided to push the high contrast mode and weather </w:t>
+      </w:r>
+      <w:proofErr w:type="spellStart"/>
+      <w:r>
+        <w:t>api</w:t>
+      </w:r>
+      <w:proofErr w:type="spellEnd"/>
+      <w:r>
+        <w:t xml:space="preserve"> to the beginning of this sprint because Daniel got sick. However, we aimed to have completely working parts of the website before the end </w:t>
       </w:r>
     </w:p>
     <w:p/>
@@ -1717,25 +1691,26 @@
       </w:pPr>
       <w:r>
         <w:lastRenderedPageBreak/>
-        <w:t xml:space="preserve">SCRUM Meeting 2 for </w:t>
-      </w:r>
-      <w:proofErr w:type="spellStart"/>
-      <w:r>
-        <w:rPr>
-          <w:color w:val="FF0000"/>
-        </w:rPr>
-        <w:t>ProjectName</w:t>
-      </w:r>
-      <w:proofErr w:type="spellEnd"/>
+        <w:t>SCRUM Meeting 2 for</w:t>
+      </w:r>
+      <w:r>
+        <w:t xml:space="preserve"> Project 3</w:t>
+      </w:r>
     </w:p>
     <w:p>
       <w:r>
         <w:t>Prepared by:</w:t>
       </w:r>
+      <w:r>
+        <w:t xml:space="preserve"> Daniel Lam He</w:t>
+      </w:r>
     </w:p>
     <w:p>
       <w:r>
         <w:t>Meeting Date:</w:t>
+      </w:r>
+      <w:r>
+        <w:t xml:space="preserve"> 11/25/2024</w:t>
       </w:r>
     </w:p>
     <w:p>
@@ -1752,44 +1727,55 @@
       <w:pPr>
         <w:numPr>
           <w:ilvl w:val="0"/>
-          <w:numId w:val="6"/>
+          <w:numId w:val="8"/>
         </w:numPr>
       </w:pPr>
       <w:r>
-        <w:t xml:space="preserve"> </w:t>
+        <w:t>Aidan Thomas</w:t>
       </w:r>
     </w:p>
     <w:p>
       <w:pPr>
         <w:numPr>
           <w:ilvl w:val="0"/>
-          <w:numId w:val="6"/>
+          <w:numId w:val="8"/>
         </w:numPr>
       </w:pPr>
       <w:r>
-        <w:t xml:space="preserve"> </w:t>
+        <w:t xml:space="preserve"> Brianna Bach</w:t>
       </w:r>
     </w:p>
     <w:p>
       <w:pPr>
         <w:numPr>
           <w:ilvl w:val="0"/>
-          <w:numId w:val="6"/>
+          <w:numId w:val="8"/>
         </w:numPr>
       </w:pPr>
       <w:r>
-        <w:t xml:space="preserve"> </w:t>
+        <w:t xml:space="preserve"> Zach Assad</w:t>
       </w:r>
     </w:p>
     <w:p>
       <w:pPr>
         <w:numPr>
           <w:ilvl w:val="0"/>
-          <w:numId w:val="6"/>
+          <w:numId w:val="8"/>
         </w:numPr>
       </w:pPr>
       <w:r>
-        <w:t xml:space="preserve"> </w:t>
+        <w:t xml:space="preserve"> Daniel Lam He</w:t>
+      </w:r>
+    </w:p>
+    <w:p>
+      <w:pPr>
+        <w:numPr>
+          <w:ilvl w:val="0"/>
+          <w:numId w:val="8"/>
+        </w:numPr>
+      </w:pPr>
+      <w:r>
+        <w:t>Brady O’Connor</w:t>
       </w:r>
     </w:p>
     <w:p>
@@ -1810,7 +1796,7 @@
         </w:numPr>
       </w:pPr>
       <w:r>
-        <w:t xml:space="preserve"> </w:t>
+        <w:t>Updates of completed tasks</w:t>
       </w:r>
     </w:p>
     <w:p>
@@ -1820,6 +1806,28 @@
           <w:numId w:val="2"/>
         </w:numPr>
       </w:pPr>
+      <w:r>
+        <w:t>Add task code documentation</w:t>
+      </w:r>
+    </w:p>
+    <w:p>
+      <w:pPr>
+        <w:numPr>
+          <w:ilvl w:val="0"/>
+          <w:numId w:val="2"/>
+        </w:numPr>
+      </w:pPr>
+      <w:r>
+        <w:t xml:space="preserve">What we plan to have done before the </w:t>
+      </w:r>
+      <w:proofErr w:type="spellStart"/>
+      <w:r>
+        <w:t>Github</w:t>
+      </w:r>
+      <w:proofErr w:type="spellEnd"/>
+      <w:r>
+        <w:t xml:space="preserve"> release</w:t>
+      </w:r>
     </w:p>
     <w:p>
       <w:pPr>
@@ -1844,7 +1852,16 @@
         </w:numPr>
       </w:pPr>
       <w:r>
-        <w:t xml:space="preserve"> </w:t>
+        <w:t>Finish</w:t>
+      </w:r>
+      <w:r>
+        <w:t>ed</w:t>
+      </w:r>
+      <w:r>
+        <w:t xml:space="preserve"> high-contrast</w:t>
+      </w:r>
+      <w:r>
+        <w:t xml:space="preserve"> mode</w:t>
       </w:r>
     </w:p>
     <w:p>
@@ -1854,6 +1871,20 @@
           <w:numId w:val="7"/>
         </w:numPr>
       </w:pPr>
+      <w:r>
+        <w:t>Finished Allergen alerts for each menu choice</w:t>
+      </w:r>
+    </w:p>
+    <w:p>
+      <w:pPr>
+        <w:numPr>
+          <w:ilvl w:val="0"/>
+          <w:numId w:val="7"/>
+        </w:numPr>
+      </w:pPr>
+      <w:r>
+        <w:t>Employee management user interface skeleton completed</w:t>
+      </w:r>
     </w:p>
     <w:p/>
     <w:p>
@@ -1981,6 +2012,9 @@
               <w:widowControl w:val="0"/>
               <w:spacing w:line="240" w:lineRule="auto"/>
             </w:pPr>
+            <w:r>
+              <w:t xml:space="preserve">High Contrast </w:t>
+            </w:r>
           </w:p>
         </w:tc>
         <w:tc>
@@ -1999,6 +2033,9 @@
               <w:widowControl w:val="0"/>
               <w:spacing w:line="240" w:lineRule="auto"/>
             </w:pPr>
+            <w:r>
+              <w:t>Daniel</w:t>
+            </w:r>
           </w:p>
         </w:tc>
         <w:tc>
@@ -2017,6 +2054,9 @@
               <w:widowControl w:val="0"/>
               <w:spacing w:line="240" w:lineRule="auto"/>
             </w:pPr>
+            <w:r>
+              <w:t>Yes</w:t>
+            </w:r>
           </w:p>
         </w:tc>
       </w:tr>
@@ -2037,6 +2077,9 @@
               <w:widowControl w:val="0"/>
               <w:spacing w:line="240" w:lineRule="auto"/>
             </w:pPr>
+            <w:r>
+              <w:t>Menu Page for manager</w:t>
+            </w:r>
           </w:p>
         </w:tc>
         <w:tc>
@@ -2055,6 +2098,9 @@
               <w:widowControl w:val="0"/>
               <w:spacing w:line="240" w:lineRule="auto"/>
             </w:pPr>
+            <w:r>
+              <w:t>Daniel</w:t>
+            </w:r>
           </w:p>
         </w:tc>
         <w:tc>
@@ -2073,6 +2119,269 @@
               <w:widowControl w:val="0"/>
               <w:spacing w:line="240" w:lineRule="auto"/>
             </w:pPr>
+            <w:r>
+              <w:t>Yes</w:t>
+            </w:r>
+          </w:p>
+        </w:tc>
+      </w:tr>
+      <w:tr>
+        <w:tc>
+          <w:tcPr>
+            <w:tcW w:w="4920" w:type="dxa"/>
+            <w:shd w:val="clear" w:color="auto" w:fill="auto"/>
+            <w:tcMar>
+              <w:top w:w="100" w:type="dxa"/>
+              <w:left w:w="100" w:type="dxa"/>
+              <w:bottom w:w="100" w:type="dxa"/>
+              <w:right w:w="100" w:type="dxa"/>
+            </w:tcMar>
+          </w:tcPr>
+          <w:p>
+            <w:pPr>
+              <w:widowControl w:val="0"/>
+              <w:spacing w:line="240" w:lineRule="auto"/>
+            </w:pPr>
+            <w:r>
+              <w:t>Updated login page</w:t>
+            </w:r>
+          </w:p>
+        </w:tc>
+        <w:tc>
+          <w:tcPr>
+            <w:tcW w:w="2205" w:type="dxa"/>
+            <w:shd w:val="clear" w:color="auto" w:fill="auto"/>
+            <w:tcMar>
+              <w:top w:w="100" w:type="dxa"/>
+              <w:left w:w="100" w:type="dxa"/>
+              <w:bottom w:w="100" w:type="dxa"/>
+              <w:right w:w="100" w:type="dxa"/>
+            </w:tcMar>
+          </w:tcPr>
+          <w:p>
+            <w:pPr>
+              <w:widowControl w:val="0"/>
+              <w:spacing w:line="240" w:lineRule="auto"/>
+            </w:pPr>
+            <w:r>
+              <w:t>Brady</w:t>
+            </w:r>
+          </w:p>
+        </w:tc>
+        <w:tc>
+          <w:tcPr>
+            <w:tcW w:w="2235" w:type="dxa"/>
+            <w:shd w:val="clear" w:color="auto" w:fill="auto"/>
+            <w:tcMar>
+              <w:top w:w="100" w:type="dxa"/>
+              <w:left w:w="100" w:type="dxa"/>
+              <w:bottom w:w="100" w:type="dxa"/>
+              <w:right w:w="100" w:type="dxa"/>
+            </w:tcMar>
+          </w:tcPr>
+          <w:p>
+            <w:pPr>
+              <w:widowControl w:val="0"/>
+              <w:spacing w:line="240" w:lineRule="auto"/>
+            </w:pPr>
+            <w:r>
+              <w:t>Yes</w:t>
+            </w:r>
+          </w:p>
+        </w:tc>
+      </w:tr>
+      <w:tr>
+        <w:tc>
+          <w:tcPr>
+            <w:tcW w:w="4920" w:type="dxa"/>
+            <w:shd w:val="clear" w:color="auto" w:fill="auto"/>
+            <w:tcMar>
+              <w:top w:w="100" w:type="dxa"/>
+              <w:left w:w="100" w:type="dxa"/>
+              <w:bottom w:w="100" w:type="dxa"/>
+              <w:right w:w="100" w:type="dxa"/>
+            </w:tcMar>
+          </w:tcPr>
+          <w:p>
+            <w:pPr>
+              <w:widowControl w:val="0"/>
+              <w:spacing w:line="240" w:lineRule="auto"/>
+            </w:pPr>
+            <w:r>
+              <w:t>Allergen Alerts</w:t>
+            </w:r>
+          </w:p>
+        </w:tc>
+        <w:tc>
+          <w:tcPr>
+            <w:tcW w:w="2205" w:type="dxa"/>
+            <w:shd w:val="clear" w:color="auto" w:fill="auto"/>
+            <w:tcMar>
+              <w:top w:w="100" w:type="dxa"/>
+              <w:left w:w="100" w:type="dxa"/>
+              <w:bottom w:w="100" w:type="dxa"/>
+              <w:right w:w="100" w:type="dxa"/>
+            </w:tcMar>
+          </w:tcPr>
+          <w:p>
+            <w:pPr>
+              <w:widowControl w:val="0"/>
+              <w:spacing w:line="240" w:lineRule="auto"/>
+            </w:pPr>
+            <w:r>
+              <w:t>Brianna</w:t>
+            </w:r>
+          </w:p>
+        </w:tc>
+        <w:tc>
+          <w:tcPr>
+            <w:tcW w:w="2235" w:type="dxa"/>
+            <w:shd w:val="clear" w:color="auto" w:fill="auto"/>
+            <w:tcMar>
+              <w:top w:w="100" w:type="dxa"/>
+              <w:left w:w="100" w:type="dxa"/>
+              <w:bottom w:w="100" w:type="dxa"/>
+              <w:right w:w="100" w:type="dxa"/>
+            </w:tcMar>
+          </w:tcPr>
+          <w:p>
+            <w:pPr>
+              <w:widowControl w:val="0"/>
+              <w:spacing w:line="240" w:lineRule="auto"/>
+            </w:pPr>
+            <w:r>
+              <w:t>Yes</w:t>
+            </w:r>
+          </w:p>
+        </w:tc>
+      </w:tr>
+      <w:tr>
+        <w:tc>
+          <w:tcPr>
+            <w:tcW w:w="4920" w:type="dxa"/>
+            <w:shd w:val="clear" w:color="auto" w:fill="auto"/>
+            <w:tcMar>
+              <w:top w:w="100" w:type="dxa"/>
+              <w:left w:w="100" w:type="dxa"/>
+              <w:bottom w:w="100" w:type="dxa"/>
+              <w:right w:w="100" w:type="dxa"/>
+            </w:tcMar>
+          </w:tcPr>
+          <w:p>
+            <w:pPr>
+              <w:widowControl w:val="0"/>
+              <w:spacing w:line="240" w:lineRule="auto"/>
+            </w:pPr>
+            <w:r>
+              <w:t>Backend endpoints for Order history</w:t>
+            </w:r>
+          </w:p>
+        </w:tc>
+        <w:tc>
+          <w:tcPr>
+            <w:tcW w:w="2205" w:type="dxa"/>
+            <w:shd w:val="clear" w:color="auto" w:fill="auto"/>
+            <w:tcMar>
+              <w:top w:w="100" w:type="dxa"/>
+              <w:left w:w="100" w:type="dxa"/>
+              <w:bottom w:w="100" w:type="dxa"/>
+              <w:right w:w="100" w:type="dxa"/>
+            </w:tcMar>
+          </w:tcPr>
+          <w:p>
+            <w:pPr>
+              <w:widowControl w:val="0"/>
+              <w:spacing w:line="240" w:lineRule="auto"/>
+            </w:pPr>
+            <w:r>
+              <w:t>Brianna</w:t>
+            </w:r>
+          </w:p>
+        </w:tc>
+        <w:tc>
+          <w:tcPr>
+            <w:tcW w:w="2235" w:type="dxa"/>
+            <w:shd w:val="clear" w:color="auto" w:fill="auto"/>
+            <w:tcMar>
+              <w:top w:w="100" w:type="dxa"/>
+              <w:left w:w="100" w:type="dxa"/>
+              <w:bottom w:w="100" w:type="dxa"/>
+              <w:right w:w="100" w:type="dxa"/>
+            </w:tcMar>
+          </w:tcPr>
+          <w:p>
+            <w:pPr>
+              <w:widowControl w:val="0"/>
+              <w:spacing w:line="240" w:lineRule="auto"/>
+            </w:pPr>
+            <w:r>
+              <w:t>In progress</w:t>
+            </w:r>
+          </w:p>
+        </w:tc>
+      </w:tr>
+      <w:tr>
+        <w:tc>
+          <w:tcPr>
+            <w:tcW w:w="4920" w:type="dxa"/>
+            <w:shd w:val="clear" w:color="auto" w:fill="auto"/>
+            <w:tcMar>
+              <w:top w:w="100" w:type="dxa"/>
+              <w:left w:w="100" w:type="dxa"/>
+              <w:bottom w:w="100" w:type="dxa"/>
+              <w:right w:w="100" w:type="dxa"/>
+            </w:tcMar>
+          </w:tcPr>
+          <w:p>
+            <w:pPr>
+              <w:widowControl w:val="0"/>
+              <w:spacing w:line="240" w:lineRule="auto"/>
+            </w:pPr>
+            <w:r>
+              <w:t>Employee management User interface</w:t>
+            </w:r>
+          </w:p>
+        </w:tc>
+        <w:tc>
+          <w:tcPr>
+            <w:tcW w:w="2205" w:type="dxa"/>
+            <w:shd w:val="clear" w:color="auto" w:fill="auto"/>
+            <w:tcMar>
+              <w:top w:w="100" w:type="dxa"/>
+              <w:left w:w="100" w:type="dxa"/>
+              <w:bottom w:w="100" w:type="dxa"/>
+              <w:right w:w="100" w:type="dxa"/>
+            </w:tcMar>
+          </w:tcPr>
+          <w:p>
+            <w:pPr>
+              <w:widowControl w:val="0"/>
+              <w:spacing w:line="240" w:lineRule="auto"/>
+            </w:pPr>
+            <w:r>
+              <w:t>Aidan</w:t>
+            </w:r>
+          </w:p>
+        </w:tc>
+        <w:tc>
+          <w:tcPr>
+            <w:tcW w:w="2235" w:type="dxa"/>
+            <w:shd w:val="clear" w:color="auto" w:fill="auto"/>
+            <w:tcMar>
+              <w:top w:w="100" w:type="dxa"/>
+              <w:left w:w="100" w:type="dxa"/>
+              <w:bottom w:w="100" w:type="dxa"/>
+              <w:right w:w="100" w:type="dxa"/>
+            </w:tcMar>
+          </w:tcPr>
+          <w:p>
+            <w:pPr>
+              <w:widowControl w:val="0"/>
+              <w:spacing w:line="240" w:lineRule="auto"/>
+            </w:pPr>
+            <w:r>
+              <w:t>Yes</w:t>
+            </w:r>
           </w:p>
         </w:tc>
       </w:tr>
@@ -2084,6 +2393,7 @@
       <w:bookmarkStart w:id="16" w:name="_yjjqa5pq5qhk" w:colFirst="0" w:colLast="0"/>
       <w:bookmarkEnd w:id="16"/>
       <w:r>
+        <w:lastRenderedPageBreak/>
         <w:t>Before The Next Meeting</w:t>
       </w:r>
     </w:p>
@@ -2100,7 +2410,7 @@
         </w:numPr>
       </w:pPr>
       <w:r>
-        <w:t xml:space="preserve"> </w:t>
+        <w:t>Have item components and menu items management completed</w:t>
       </w:r>
     </w:p>
     <w:p>
@@ -2110,6 +2420,53 @@
           <w:numId w:val="3"/>
         </w:numPr>
       </w:pPr>
+      <w:r>
+        <w:t>Improve the user interface for employee management</w:t>
+      </w:r>
+    </w:p>
+    <w:p>
+      <w:pPr>
+        <w:numPr>
+          <w:ilvl w:val="0"/>
+          <w:numId w:val="3"/>
+        </w:numPr>
+      </w:pPr>
+      <w:r>
+        <w:t>Add tasks for code documentation</w:t>
+      </w:r>
+    </w:p>
+    <w:p>
+      <w:pPr>
+        <w:numPr>
+          <w:ilvl w:val="0"/>
+          <w:numId w:val="3"/>
+        </w:numPr>
+      </w:pPr>
+      <w:r>
+        <w:t xml:space="preserve">Have Reviews Completed </w:t>
+      </w:r>
+    </w:p>
+    <w:p>
+      <w:pPr>
+        <w:numPr>
+          <w:ilvl w:val="0"/>
+          <w:numId w:val="3"/>
+        </w:numPr>
+      </w:pPr>
+      <w:r>
+        <w:t>Complete Nutritional facts for menu choices</w:t>
+      </w:r>
+    </w:p>
+    <w:p>
+      <w:pPr>
+        <w:numPr>
+          <w:ilvl w:val="0"/>
+          <w:numId w:val="3"/>
+        </w:numPr>
+      </w:pPr>
+      <w:r>
+        <w:t>Complete the UI for Order History</w:t>
+      </w:r>
     </w:p>
     <w:p/>
     <w:p>
@@ -2209,6 +2566,9 @@
               <w:widowControl w:val="0"/>
               <w:spacing w:line="240" w:lineRule="auto"/>
             </w:pPr>
+            <w:r>
+              <w:t>Menu items management for Manager</w:t>
+            </w:r>
           </w:p>
         </w:tc>
         <w:tc>
@@ -2227,6 +2587,9 @@
               <w:widowControl w:val="0"/>
               <w:spacing w:line="240" w:lineRule="auto"/>
             </w:pPr>
+            <w:r>
+              <w:t>Daniel Lam</w:t>
+            </w:r>
           </w:p>
         </w:tc>
       </w:tr>
@@ -2247,6 +2610,9 @@
               <w:widowControl w:val="0"/>
               <w:spacing w:line="240" w:lineRule="auto"/>
             </w:pPr>
+            <w:r>
+              <w:t>Menu item components management for management</w:t>
+            </w:r>
           </w:p>
         </w:tc>
         <w:tc>
@@ -2265,6 +2631,307 @@
               <w:widowControl w:val="0"/>
               <w:spacing w:line="240" w:lineRule="auto"/>
             </w:pPr>
+            <w:r>
+              <w:t>Daniel Lam</w:t>
+            </w:r>
+          </w:p>
+        </w:tc>
+      </w:tr>
+      <w:tr>
+        <w:tc>
+          <w:tcPr>
+            <w:tcW w:w="6960" w:type="dxa"/>
+            <w:shd w:val="clear" w:color="auto" w:fill="auto"/>
+            <w:tcMar>
+              <w:top w:w="100" w:type="dxa"/>
+              <w:left w:w="100" w:type="dxa"/>
+              <w:bottom w:w="100" w:type="dxa"/>
+              <w:right w:w="100" w:type="dxa"/>
+            </w:tcMar>
+          </w:tcPr>
+          <w:p>
+            <w:pPr>
+              <w:widowControl w:val="0"/>
+              <w:spacing w:line="240" w:lineRule="auto"/>
+            </w:pPr>
+            <w:r>
+              <w:t xml:space="preserve">Inventory and sales report </w:t>
+            </w:r>
+            <w:proofErr w:type="spellStart"/>
+            <w:r>
+              <w:t>api</w:t>
+            </w:r>
+            <w:proofErr w:type="spellEnd"/>
+          </w:p>
+        </w:tc>
+        <w:tc>
+          <w:tcPr>
+            <w:tcW w:w="2400" w:type="dxa"/>
+            <w:shd w:val="clear" w:color="auto" w:fill="auto"/>
+            <w:tcMar>
+              <w:top w:w="100" w:type="dxa"/>
+              <w:left w:w="100" w:type="dxa"/>
+              <w:bottom w:w="100" w:type="dxa"/>
+              <w:right w:w="100" w:type="dxa"/>
+            </w:tcMar>
+          </w:tcPr>
+          <w:p>
+            <w:pPr>
+              <w:widowControl w:val="0"/>
+              <w:spacing w:line="240" w:lineRule="auto"/>
+            </w:pPr>
+            <w:r>
+              <w:t>Zach</w:t>
+            </w:r>
+          </w:p>
+        </w:tc>
+      </w:tr>
+      <w:tr>
+        <w:tc>
+          <w:tcPr>
+            <w:tcW w:w="6960" w:type="dxa"/>
+            <w:shd w:val="clear" w:color="auto" w:fill="auto"/>
+            <w:tcMar>
+              <w:top w:w="100" w:type="dxa"/>
+              <w:left w:w="100" w:type="dxa"/>
+              <w:bottom w:w="100" w:type="dxa"/>
+              <w:right w:w="100" w:type="dxa"/>
+            </w:tcMar>
+          </w:tcPr>
+          <w:p>
+            <w:pPr>
+              <w:widowControl w:val="0"/>
+              <w:spacing w:line="240" w:lineRule="auto"/>
+            </w:pPr>
+            <w:r>
+              <w:t xml:space="preserve">Review section for each of the menu item </w:t>
+            </w:r>
+            <w:proofErr w:type="spellStart"/>
+            <w:r>
+              <w:t>api</w:t>
+            </w:r>
+            <w:proofErr w:type="spellEnd"/>
+          </w:p>
+        </w:tc>
+        <w:tc>
+          <w:tcPr>
+            <w:tcW w:w="2400" w:type="dxa"/>
+            <w:shd w:val="clear" w:color="auto" w:fill="auto"/>
+            <w:tcMar>
+              <w:top w:w="100" w:type="dxa"/>
+              <w:left w:w="100" w:type="dxa"/>
+              <w:bottom w:w="100" w:type="dxa"/>
+              <w:right w:w="100" w:type="dxa"/>
+            </w:tcMar>
+          </w:tcPr>
+          <w:p>
+            <w:pPr>
+              <w:widowControl w:val="0"/>
+              <w:spacing w:line="240" w:lineRule="auto"/>
+            </w:pPr>
+            <w:r>
+              <w:t>Brady</w:t>
+            </w:r>
+          </w:p>
+        </w:tc>
+      </w:tr>
+      <w:tr>
+        <w:tc>
+          <w:tcPr>
+            <w:tcW w:w="6960" w:type="dxa"/>
+            <w:shd w:val="clear" w:color="auto" w:fill="auto"/>
+            <w:tcMar>
+              <w:top w:w="100" w:type="dxa"/>
+              <w:left w:w="100" w:type="dxa"/>
+              <w:bottom w:w="100" w:type="dxa"/>
+              <w:right w:w="100" w:type="dxa"/>
+            </w:tcMar>
+          </w:tcPr>
+          <w:p>
+            <w:pPr>
+              <w:widowControl w:val="0"/>
+              <w:spacing w:line="240" w:lineRule="auto"/>
+            </w:pPr>
+            <w:r>
+              <w:t>Rev</w:t>
+            </w:r>
+            <w:r>
+              <w:t>iew section for each of the menu item</w:t>
+            </w:r>
+            <w:r>
+              <w:t xml:space="preserve"> frontend</w:t>
+            </w:r>
+          </w:p>
+        </w:tc>
+        <w:tc>
+          <w:tcPr>
+            <w:tcW w:w="2400" w:type="dxa"/>
+            <w:shd w:val="clear" w:color="auto" w:fill="auto"/>
+            <w:tcMar>
+              <w:top w:w="100" w:type="dxa"/>
+              <w:left w:w="100" w:type="dxa"/>
+              <w:bottom w:w="100" w:type="dxa"/>
+              <w:right w:w="100" w:type="dxa"/>
+            </w:tcMar>
+          </w:tcPr>
+          <w:p>
+            <w:pPr>
+              <w:widowControl w:val="0"/>
+              <w:spacing w:line="240" w:lineRule="auto"/>
+            </w:pPr>
+            <w:r>
+              <w:t>Brady</w:t>
+            </w:r>
+          </w:p>
+        </w:tc>
+      </w:tr>
+      <w:tr>
+        <w:tc>
+          <w:tcPr>
+            <w:tcW w:w="6960" w:type="dxa"/>
+            <w:shd w:val="clear" w:color="auto" w:fill="auto"/>
+            <w:tcMar>
+              <w:top w:w="100" w:type="dxa"/>
+              <w:left w:w="100" w:type="dxa"/>
+              <w:bottom w:w="100" w:type="dxa"/>
+              <w:right w:w="100" w:type="dxa"/>
+            </w:tcMar>
+          </w:tcPr>
+          <w:p>
+            <w:pPr>
+              <w:widowControl w:val="0"/>
+              <w:spacing w:line="240" w:lineRule="auto"/>
+            </w:pPr>
+            <w:r>
+              <w:t>Nutritional facts for menu choices</w:t>
+            </w:r>
+          </w:p>
+        </w:tc>
+        <w:tc>
+          <w:tcPr>
+            <w:tcW w:w="2400" w:type="dxa"/>
+            <w:shd w:val="clear" w:color="auto" w:fill="auto"/>
+            <w:tcMar>
+              <w:top w:w="100" w:type="dxa"/>
+              <w:left w:w="100" w:type="dxa"/>
+              <w:bottom w:w="100" w:type="dxa"/>
+              <w:right w:w="100" w:type="dxa"/>
+            </w:tcMar>
+          </w:tcPr>
+          <w:p>
+            <w:pPr>
+              <w:widowControl w:val="0"/>
+              <w:spacing w:line="240" w:lineRule="auto"/>
+            </w:pPr>
+            <w:r>
+              <w:t>Brianna</w:t>
+            </w:r>
+          </w:p>
+        </w:tc>
+      </w:tr>
+      <w:tr>
+        <w:tc>
+          <w:tcPr>
+            <w:tcW w:w="6960" w:type="dxa"/>
+            <w:shd w:val="clear" w:color="auto" w:fill="auto"/>
+            <w:tcMar>
+              <w:top w:w="100" w:type="dxa"/>
+              <w:left w:w="100" w:type="dxa"/>
+              <w:bottom w:w="100" w:type="dxa"/>
+              <w:right w:w="100" w:type="dxa"/>
+            </w:tcMar>
+          </w:tcPr>
+          <w:p>
+            <w:pPr>
+              <w:widowControl w:val="0"/>
+              <w:spacing w:line="240" w:lineRule="auto"/>
+            </w:pPr>
+            <w:r>
+              <w:t>Order history frontend</w:t>
+            </w:r>
+          </w:p>
+        </w:tc>
+        <w:tc>
+          <w:tcPr>
+            <w:tcW w:w="2400" w:type="dxa"/>
+            <w:shd w:val="clear" w:color="auto" w:fill="auto"/>
+            <w:tcMar>
+              <w:top w:w="100" w:type="dxa"/>
+              <w:left w:w="100" w:type="dxa"/>
+              <w:bottom w:w="100" w:type="dxa"/>
+              <w:right w:w="100" w:type="dxa"/>
+            </w:tcMar>
+          </w:tcPr>
+          <w:p>
+            <w:pPr>
+              <w:widowControl w:val="0"/>
+              <w:spacing w:line="240" w:lineRule="auto"/>
+            </w:pPr>
+            <w:r>
+              <w:t>Brianna</w:t>
+            </w:r>
+          </w:p>
+        </w:tc>
+      </w:tr>
+      <w:tr>
+        <w:tc>
+          <w:tcPr>
+            <w:tcW w:w="6960" w:type="dxa"/>
+            <w:shd w:val="clear" w:color="auto" w:fill="auto"/>
+            <w:tcMar>
+              <w:top w:w="100" w:type="dxa"/>
+              <w:left w:w="100" w:type="dxa"/>
+              <w:bottom w:w="100" w:type="dxa"/>
+              <w:right w:w="100" w:type="dxa"/>
+            </w:tcMar>
+          </w:tcPr>
+          <w:p>
+            <w:pPr>
+              <w:widowControl w:val="0"/>
+              <w:spacing w:line="240" w:lineRule="auto"/>
+              <w:rPr>
+                <w:lang w:val="en-US"/>
+              </w:rPr>
+            </w:pPr>
+            <w:r>
+              <w:rPr>
+                <w:lang w:val="en-US"/>
+              </w:rPr>
+              <w:t>Handle error, improve user interface</w:t>
+            </w:r>
+            <w:r>
+              <w:rPr>
+                <w:lang w:val="en-US"/>
+              </w:rPr>
+              <w:t xml:space="preserve"> for the employee management</w:t>
+            </w:r>
+          </w:p>
+        </w:tc>
+        <w:tc>
+          <w:tcPr>
+            <w:tcW w:w="2400" w:type="dxa"/>
+            <w:shd w:val="clear" w:color="auto" w:fill="auto"/>
+            <w:tcMar>
+              <w:top w:w="100" w:type="dxa"/>
+              <w:left w:w="100" w:type="dxa"/>
+              <w:bottom w:w="100" w:type="dxa"/>
+              <w:right w:w="100" w:type="dxa"/>
+            </w:tcMar>
+          </w:tcPr>
+          <w:p>
+            <w:pPr>
+              <w:widowControl w:val="0"/>
+              <w:spacing w:line="240" w:lineRule="auto"/>
+              <w:rPr>
+                <w:lang w:val="en-US"/>
+              </w:rPr>
+            </w:pPr>
+            <w:r>
+              <w:rPr>
+                <w:lang w:val="en-US"/>
+              </w:rPr>
+              <w:t>Aidan</w:t>
+            </w:r>
           </w:p>
         </w:tc>
       </w:tr>
@@ -2280,33 +2947,57 @@
       </w:r>
     </w:p>
     <w:p>
-      <w:pPr>
-        <w:rPr>
-          <w:color w:val="FF0000"/>
-        </w:rPr>
-      </w:pPr>
-      <w:r>
-        <w:rPr>
-          <w:color w:val="FF0000"/>
-        </w:rPr>
-        <w:t xml:space="preserve">Summarize </w:t>
-      </w:r>
-      <w:proofErr w:type="gramStart"/>
-      <w:r>
-        <w:rPr>
-          <w:color w:val="FF0000"/>
-        </w:rPr>
-        <w:t>discussion  in</w:t>
-      </w:r>
-      <w:proofErr w:type="gramEnd"/>
-      <w:r>
-        <w:rPr>
-          <w:color w:val="FF0000"/>
-        </w:rPr>
-        <w:t xml:space="preserve"> paragraph form from the previous meeting (NOT this current meeting).</w:t>
-      </w:r>
-    </w:p>
-    <w:p/>
+      <w:r>
+        <w:t>Before</w:t>
+      </w:r>
+      <w:r>
+        <w:t xml:space="preserve"> the previous meeting, we completed the use of weather </w:t>
+      </w:r>
+      <w:proofErr w:type="spellStart"/>
+      <w:r>
+        <w:t>api</w:t>
+      </w:r>
+      <w:proofErr w:type="spellEnd"/>
+      <w:r>
+        <w:t xml:space="preserve"> and text magnification features for the website.</w:t>
+      </w:r>
+      <w:r>
+        <w:t xml:space="preserve"> In the previous</w:t>
+      </w:r>
+      <w:r>
+        <w:t xml:space="preserve"> meeting</w:t>
+      </w:r>
+      <w:r>
+        <w:t>,</w:t>
+      </w:r>
+      <w:r>
+        <w:t xml:space="preserve"> we discussed our plans for the Expert </w:t>
+      </w:r>
+      <w:r>
+        <w:t>Panel,</w:t>
+      </w:r>
+      <w:r>
+        <w:t xml:space="preserve"> such as </w:t>
+      </w:r>
+      <w:r>
+        <w:t>experts</w:t>
+      </w:r>
+      <w:r>
+        <w:t xml:space="preserve"> we were going to interview. Moreover, we decided our goals for this sprint’s </w:t>
+      </w:r>
+      <w:r>
+        <w:t>MVP,</w:t>
+      </w:r>
+      <w:r>
+        <w:t xml:space="preserve"> mentioning tasks we were planning to complete</w:t>
+      </w:r>
+      <w:r>
+        <w:t xml:space="preserve"> before 11/26/2024</w:t>
+      </w:r>
+      <w:r>
+        <w:t xml:space="preserve">. </w:t>
+      </w:r>
+    </w:p>
     <w:p>
       <w:r>
         <w:br w:type="page"/>
@@ -2355,7 +3046,7 @@
       <w:pPr>
         <w:numPr>
           <w:ilvl w:val="0"/>
-          <w:numId w:val="6"/>
+          <w:numId w:val="8"/>
         </w:numPr>
       </w:pPr>
       <w:r>
@@ -2366,7 +3057,7 @@
       <w:pPr>
         <w:numPr>
           <w:ilvl w:val="0"/>
-          <w:numId w:val="6"/>
+          <w:numId w:val="8"/>
         </w:numPr>
       </w:pPr>
       <w:r>
@@ -2377,7 +3068,7 @@
       <w:pPr>
         <w:numPr>
           <w:ilvl w:val="0"/>
-          <w:numId w:val="6"/>
+          <w:numId w:val="8"/>
         </w:numPr>
       </w:pPr>
       <w:r>
@@ -2388,7 +3079,7 @@
       <w:pPr>
         <w:numPr>
           <w:ilvl w:val="0"/>
-          <w:numId w:val="6"/>
+          <w:numId w:val="8"/>
         </w:numPr>
       </w:pPr>
       <w:r>
@@ -3963,6 +4654,119 @@
       </w:rPr>
     </w:lvl>
   </w:abstractNum>
+  <w:abstractNum w:abstractNumId="7" w15:restartNumberingAfterBreak="0">
+    <w:nsid w:val="60C118B6"/>
+    <w:multiLevelType w:val="multilevel"/>
+    <w:tmpl w:val="3AAE71D8"/>
+    <w:lvl w:ilvl="0">
+      <w:start w:val="1"/>
+      <w:numFmt w:val="decimal"/>
+      <w:lvlText w:val="%1."/>
+      <w:lvlJc w:val="left"/>
+      <w:pPr>
+        <w:ind w:left="720" w:hanging="360"/>
+      </w:pPr>
+      <w:rPr>
+        <w:u w:val="none"/>
+      </w:rPr>
+    </w:lvl>
+    <w:lvl w:ilvl="1">
+      <w:start w:val="1"/>
+      <w:numFmt w:val="lowerLetter"/>
+      <w:lvlText w:val="%2."/>
+      <w:lvlJc w:val="left"/>
+      <w:pPr>
+        <w:ind w:left="1440" w:hanging="360"/>
+      </w:pPr>
+      <w:rPr>
+        <w:u w:val="none"/>
+      </w:rPr>
+    </w:lvl>
+    <w:lvl w:ilvl="2">
+      <w:start w:val="1"/>
+      <w:numFmt w:val="lowerRoman"/>
+      <w:lvlText w:val="%3."/>
+      <w:lvlJc w:val="right"/>
+      <w:pPr>
+        <w:ind w:left="2160" w:hanging="360"/>
+      </w:pPr>
+      <w:rPr>
+        <w:u w:val="none"/>
+      </w:rPr>
+    </w:lvl>
+    <w:lvl w:ilvl="3">
+      <w:start w:val="1"/>
+      <w:numFmt w:val="decimal"/>
+      <w:lvlText w:val="%4."/>
+      <w:lvlJc w:val="left"/>
+      <w:pPr>
+        <w:ind w:left="2880" w:hanging="360"/>
+      </w:pPr>
+      <w:rPr>
+        <w:u w:val="none"/>
+      </w:rPr>
+    </w:lvl>
+    <w:lvl w:ilvl="4">
+      <w:start w:val="1"/>
+      <w:numFmt w:val="lowerLetter"/>
+      <w:lvlText w:val="%5."/>
+      <w:lvlJc w:val="left"/>
+      <w:pPr>
+        <w:ind w:left="3600" w:hanging="360"/>
+      </w:pPr>
+      <w:rPr>
+        <w:u w:val="none"/>
+      </w:rPr>
+    </w:lvl>
+    <w:lvl w:ilvl="5">
+      <w:start w:val="1"/>
+      <w:numFmt w:val="lowerRoman"/>
+      <w:lvlText w:val="%6."/>
+      <w:lvlJc w:val="right"/>
+      <w:pPr>
+        <w:ind w:left="4320" w:hanging="360"/>
+      </w:pPr>
+      <w:rPr>
+        <w:u w:val="none"/>
+      </w:rPr>
+    </w:lvl>
+    <w:lvl w:ilvl="6">
+      <w:start w:val="1"/>
+      <w:numFmt w:val="decimal"/>
+      <w:lvlText w:val="%7."/>
+      <w:lvlJc w:val="left"/>
+      <w:pPr>
+        <w:ind w:left="5040" w:hanging="360"/>
+      </w:pPr>
+      <w:rPr>
+        <w:u w:val="none"/>
+      </w:rPr>
+    </w:lvl>
+    <w:lvl w:ilvl="7">
+      <w:start w:val="1"/>
+      <w:numFmt w:val="lowerLetter"/>
+      <w:lvlText w:val="%8."/>
+      <w:lvlJc w:val="left"/>
+      <w:pPr>
+        <w:ind w:left="5760" w:hanging="360"/>
+      </w:pPr>
+      <w:rPr>
+        <w:u w:val="none"/>
+      </w:rPr>
+    </w:lvl>
+    <w:lvl w:ilvl="8">
+      <w:start w:val="1"/>
+      <w:numFmt w:val="lowerRoman"/>
+      <w:lvlText w:val="%9."/>
+      <w:lvlJc w:val="right"/>
+      <w:pPr>
+        <w:ind w:left="6480" w:hanging="360"/>
+      </w:pPr>
+      <w:rPr>
+        <w:u w:val="none"/>
+      </w:rPr>
+    </w:lvl>
+  </w:abstractNum>
   <w:num w:numId="1" w16cid:durableId="157120680">
     <w:abstractNumId w:val="3"/>
   </w:num>
@@ -3983,6 +4787,9 @@
   </w:num>
   <w:num w:numId="7" w16cid:durableId="1079521998">
     <w:abstractNumId w:val="6"/>
+  </w:num>
+  <w:num w:numId="8" w16cid:durableId="842279743">
+    <w:abstractNumId w:val="7"/>
   </w:num>
 </w:numbering>
 </file>

</xml_diff>

<commit_message>
Update Sprint 3 materials and burn down chart after 3rd sprint meeting.
</commit_message>
<xml_diff>
--- a/Scrum Files/Sprint 3/Project 3 Sprint Materials Template.docx
+++ b/Scrum Files/Sprint 3/Project 3 Sprint Materials Template.docx
@@ -35358,30 +35358,19 @@
         </w:rPr>
         <w:t>The product burn-down chart should be updated once during the sprint and again at the end of the sprint. Thus, by the end of the project’s 3 sprints, there should be at least 7 data points on the product burn-down chart (the start of each sprint, the middle of each sprint, and the end of each sprint).</w:t>
       </w:r>
+      <w:bookmarkStart w:id="6" w:name="_ymkn8v4ifgoj" w:colFirst="0" w:colLast="0"/>
+      <w:bookmarkEnd w:id="6"/>
     </w:p>
     <w:p>
       <w:pPr>
-        <w:pStyle w:val="Heading1"/>
-        <w:shd w:val="clear" w:color="auto" w:fill="FFFFFF"/>
-        <w:spacing w:before="180" w:after="180"/>
-      </w:pPr>
-      <w:bookmarkStart w:id="6" w:name="_ymkn8v4ifgoj" w:colFirst="0" w:colLast="0"/>
-      <w:bookmarkEnd w:id="6"/>
-      <w:r>
-        <w:t>Next Sprint’s SCRUM Meeting Schedule</w:t>
-      </w:r>
-    </w:p>
-    <w:p>
-      <w:pPr>
-        <w:shd w:val="clear" w:color="auto" w:fill="FFFFFF"/>
-        <w:spacing w:before="180" w:after="180"/>
-      </w:pPr>
-      <w:r>
+        <w:numPr>
+          <w:ilvl w:val="0"/>
+          <w:numId w:val="5"/>
+        </w:numPr>
         <w:rPr>
           <w:color w:val="FF0000"/>
         </w:rPr>
-        <w:t>Include a list of your planned SCRUM meetings for the next sprint. You should have at least 3 SCRUM meetings in each sprint. (This section does not apply for the final sprint.)</w:t>
-      </w:r>
+      </w:pPr>
       <w:r>
         <w:br w:type="page"/>
       </w:r>
@@ -37289,7 +37278,10 @@
               <w:spacing w:line="240" w:lineRule="auto"/>
             </w:pPr>
             <w:r>
-              <w:t>Menu item components management for management</w:t>
+              <w:t xml:space="preserve">Menu item components management for </w:t>
+            </w:r>
+            <w:r>
+              <w:t>manager</w:t>
             </w:r>
           </w:p>
         </w:tc>
@@ -37659,23 +37651,26 @@
       </w:pPr>
       <w:r>
         <w:lastRenderedPageBreak/>
-        <w:t xml:space="preserve">SCRUM Meeting 3 for </w:t>
+        <w:t>SCRUM Meeting 3 for</w:t>
       </w:r>
       <w:r>
-        <w:rPr>
-          <w:color w:val="FF0000"/>
-        </w:rPr>
-        <w:t>ProjectName</w:t>
+        <w:t xml:space="preserve"> Project 3</w:t>
       </w:r>
     </w:p>
     <w:p>
       <w:r>
         <w:t>Prepared by:</w:t>
       </w:r>
+      <w:r>
+        <w:t xml:space="preserve"> Daniel Lam He</w:t>
+      </w:r>
     </w:p>
     <w:p>
       <w:r>
         <w:t>Meeting Date:</w:t>
+      </w:r>
+      <w:r>
+        <w:t xml:space="preserve"> 12/01/2024</w:t>
       </w:r>
     </w:p>
     <w:p>
@@ -37692,52 +37687,63 @@
       <w:pPr>
         <w:numPr>
           <w:ilvl w:val="0"/>
-          <w:numId w:val="8"/>
+          <w:numId w:val="9"/>
         </w:numPr>
       </w:pPr>
+      <w:bookmarkStart w:id="19" w:name="_a9w0r4r7ba1y" w:colFirst="0" w:colLast="0"/>
+      <w:bookmarkEnd w:id="19"/>
       <w:r>
-        <w:t xml:space="preserve"> </w:t>
+        <w:t>Aidan Thomas</w:t>
       </w:r>
     </w:p>
     <w:p>
       <w:pPr>
         <w:numPr>
           <w:ilvl w:val="0"/>
-          <w:numId w:val="8"/>
+          <w:numId w:val="9"/>
         </w:numPr>
       </w:pPr>
       <w:r>
-        <w:t xml:space="preserve"> </w:t>
+        <w:t xml:space="preserve"> Brianna Bach</w:t>
       </w:r>
     </w:p>
     <w:p>
       <w:pPr>
         <w:numPr>
           <w:ilvl w:val="0"/>
-          <w:numId w:val="8"/>
+          <w:numId w:val="9"/>
         </w:numPr>
       </w:pPr>
       <w:r>
-        <w:t xml:space="preserve"> </w:t>
+        <w:t xml:space="preserve"> Zach Assad</w:t>
       </w:r>
     </w:p>
     <w:p>
       <w:pPr>
         <w:numPr>
           <w:ilvl w:val="0"/>
-          <w:numId w:val="8"/>
+          <w:numId w:val="9"/>
         </w:numPr>
       </w:pPr>
       <w:r>
-        <w:t xml:space="preserve"> </w:t>
+        <w:t xml:space="preserve"> Daniel Lam He</w:t>
+      </w:r>
+    </w:p>
+    <w:p>
+      <w:pPr>
+        <w:numPr>
+          <w:ilvl w:val="0"/>
+          <w:numId w:val="9"/>
+        </w:numPr>
+      </w:pPr>
+      <w:r>
+        <w:t>Brady O’Connor</w:t>
       </w:r>
     </w:p>
     <w:p>
       <w:pPr>
         <w:pStyle w:val="Heading2"/>
       </w:pPr>
-      <w:bookmarkStart w:id="19" w:name="_a9w0r4r7ba1y" w:colFirst="0" w:colLast="0"/>
-      <w:bookmarkEnd w:id="19"/>
       <w:r>
         <w:t>Meeting Agenda Items</w:t>
       </w:r>
@@ -37748,9 +37754,18 @@
           <w:ilvl w:val="0"/>
           <w:numId w:val="2"/>
         </w:numPr>
+        <w:rPr>
+          <w:lang w:val="en-US"/>
+        </w:rPr>
       </w:pPr>
       <w:r>
         <w:t xml:space="preserve"> </w:t>
+      </w:r>
+      <w:r>
+        <w:rPr>
+          <w:lang w:val="en-US"/>
+        </w:rPr>
+        <w:t>Updates of tasks since previous sprint meeting</w:t>
       </w:r>
     </w:p>
     <w:p>
@@ -37759,7 +37774,59 @@
           <w:ilvl w:val="0"/>
           <w:numId w:val="2"/>
         </w:numPr>
+        <w:tabs>
+          <w:tab w:val="num" w:pos="720"/>
+        </w:tabs>
+        <w:rPr>
+          <w:lang w:val="en-US"/>
+        </w:rPr>
       </w:pPr>
+      <w:r>
+        <w:rPr>
+          <w:lang w:val="en-US"/>
+        </w:rPr>
+        <w:t>Discuss the tasks that will be completed by the end of sprint</w:t>
+      </w:r>
+    </w:p>
+    <w:p>
+      <w:pPr>
+        <w:numPr>
+          <w:ilvl w:val="0"/>
+          <w:numId w:val="2"/>
+        </w:numPr>
+        <w:tabs>
+          <w:tab w:val="num" w:pos="720"/>
+        </w:tabs>
+        <w:rPr>
+          <w:lang w:val="en-US"/>
+        </w:rPr>
+      </w:pPr>
+      <w:r>
+        <w:rPr>
+          <w:lang w:val="en-US"/>
+        </w:rPr>
+        <w:t>Final presentation</w:t>
+      </w:r>
+    </w:p>
+    <w:p>
+      <w:pPr>
+        <w:numPr>
+          <w:ilvl w:val="0"/>
+          <w:numId w:val="2"/>
+        </w:numPr>
+        <w:tabs>
+          <w:tab w:val="num" w:pos="720"/>
+        </w:tabs>
+        <w:rPr>
+          <w:lang w:val="en-US"/>
+        </w:rPr>
+      </w:pPr>
+      <w:r>
+        <w:rPr>
+          <w:lang w:val="en-US"/>
+        </w:rPr>
+        <w:t>Retrospective meeting.</w:t>
+      </w:r>
     </w:p>
     <w:p>
       <w:pPr>
@@ -37786,6 +37853,9 @@
       <w:r>
         <w:t xml:space="preserve"> </w:t>
       </w:r>
+      <w:r>
+        <w:t>Allergens and nutritional information completed</w:t>
+      </w:r>
     </w:p>
     <w:p>
       <w:pPr>
@@ -37794,6 +37864,9 @@
           <w:numId w:val="7"/>
         </w:numPr>
       </w:pPr>
+      <w:r>
+        <w:t>Manage menu items completed</w:t>
+      </w:r>
     </w:p>
     <w:p/>
     <w:p>
@@ -37920,7 +37993,17 @@
             <w:pPr>
               <w:widowControl w:val="0"/>
               <w:spacing w:line="240" w:lineRule="auto"/>
-            </w:pPr>
+              <w:rPr>
+                <w:lang w:val="en-US"/>
+              </w:rPr>
+            </w:pPr>
+            <w:r>
+              <w:rPr>
+                <w:rFonts w:cs="Arial"/>
+                <w:color w:val="000000"/>
+              </w:rPr>
+              <w:t>Managing the menu items for manager</w:t>
+            </w:r>
           </w:p>
         </w:tc>
         <w:tc>
@@ -37939,6 +38022,13 @@
               <w:widowControl w:val="0"/>
               <w:spacing w:line="240" w:lineRule="auto"/>
             </w:pPr>
+            <w:r>
+              <w:rPr>
+                <w:rFonts w:cs="Arial"/>
+                <w:color w:val="000000"/>
+              </w:rPr>
+              <w:t>Daniel</w:t>
+            </w:r>
           </w:p>
         </w:tc>
         <w:tc>
@@ -37957,6 +38047,13 @@
               <w:widowControl w:val="0"/>
               <w:spacing w:line="240" w:lineRule="auto"/>
             </w:pPr>
+            <w:r>
+              <w:rPr>
+                <w:rFonts w:cs="Arial"/>
+                <w:color w:val="000000"/>
+              </w:rPr>
+              <w:t>yes</w:t>
+            </w:r>
           </w:p>
         </w:tc>
       </w:tr>
@@ -37977,6 +38074,13 @@
               <w:widowControl w:val="0"/>
               <w:spacing w:line="240" w:lineRule="auto"/>
             </w:pPr>
+            <w:r>
+              <w:rPr>
+                <w:rFonts w:cs="Arial"/>
+                <w:color w:val="000000"/>
+              </w:rPr>
+              <w:t>Allergen alerts</w:t>
+            </w:r>
           </w:p>
         </w:tc>
         <w:tc>
@@ -37995,6 +38099,13 @@
               <w:widowControl w:val="0"/>
               <w:spacing w:line="240" w:lineRule="auto"/>
             </w:pPr>
+            <w:r>
+              <w:rPr>
+                <w:rFonts w:cs="Arial"/>
+                <w:color w:val="000000"/>
+              </w:rPr>
+              <w:t>Brianna</w:t>
+            </w:r>
           </w:p>
         </w:tc>
         <w:tc>
@@ -38013,6 +38124,472 @@
               <w:widowControl w:val="0"/>
               <w:spacing w:line="240" w:lineRule="auto"/>
             </w:pPr>
+            <w:r>
+              <w:rPr>
+                <w:rFonts w:cs="Arial"/>
+                <w:color w:val="000000"/>
+              </w:rPr>
+              <w:t>yes</w:t>
+            </w:r>
+          </w:p>
+        </w:tc>
+      </w:tr>
+      <w:tr>
+        <w:tc>
+          <w:tcPr>
+            <w:tcW w:w="4920" w:type="dxa"/>
+            <w:shd w:val="clear" w:color="auto" w:fill="auto"/>
+            <w:tcMar>
+              <w:top w:w="100" w:type="dxa"/>
+              <w:left w:w="100" w:type="dxa"/>
+              <w:bottom w:w="100" w:type="dxa"/>
+              <w:right w:w="100" w:type="dxa"/>
+            </w:tcMar>
+          </w:tcPr>
+          <w:p>
+            <w:pPr>
+              <w:widowControl w:val="0"/>
+              <w:spacing w:line="240" w:lineRule="auto"/>
+            </w:pPr>
+            <w:r>
+              <w:rPr>
+                <w:rFonts w:cs="Arial"/>
+                <w:color w:val="000000"/>
+              </w:rPr>
+              <w:t>Nutritional information</w:t>
+            </w:r>
+          </w:p>
+        </w:tc>
+        <w:tc>
+          <w:tcPr>
+            <w:tcW w:w="2205" w:type="dxa"/>
+            <w:shd w:val="clear" w:color="auto" w:fill="auto"/>
+            <w:tcMar>
+              <w:top w:w="100" w:type="dxa"/>
+              <w:left w:w="100" w:type="dxa"/>
+              <w:bottom w:w="100" w:type="dxa"/>
+              <w:right w:w="100" w:type="dxa"/>
+            </w:tcMar>
+          </w:tcPr>
+          <w:p>
+            <w:pPr>
+              <w:widowControl w:val="0"/>
+              <w:spacing w:line="240" w:lineRule="auto"/>
+            </w:pPr>
+            <w:r>
+              <w:rPr>
+                <w:rFonts w:cs="Arial"/>
+                <w:color w:val="000000"/>
+              </w:rPr>
+              <w:t>Brianna</w:t>
+            </w:r>
+          </w:p>
+        </w:tc>
+        <w:tc>
+          <w:tcPr>
+            <w:tcW w:w="2235" w:type="dxa"/>
+            <w:shd w:val="clear" w:color="auto" w:fill="auto"/>
+            <w:tcMar>
+              <w:top w:w="100" w:type="dxa"/>
+              <w:left w:w="100" w:type="dxa"/>
+              <w:bottom w:w="100" w:type="dxa"/>
+              <w:right w:w="100" w:type="dxa"/>
+            </w:tcMar>
+          </w:tcPr>
+          <w:p>
+            <w:pPr>
+              <w:widowControl w:val="0"/>
+              <w:spacing w:line="240" w:lineRule="auto"/>
+            </w:pPr>
+            <w:r>
+              <w:rPr>
+                <w:rFonts w:cs="Arial"/>
+                <w:color w:val="000000"/>
+              </w:rPr>
+              <w:t>yes</w:t>
+            </w:r>
+          </w:p>
+        </w:tc>
+      </w:tr>
+      <w:tr>
+        <w:tc>
+          <w:tcPr>
+            <w:tcW w:w="4920" w:type="dxa"/>
+            <w:shd w:val="clear" w:color="auto" w:fill="auto"/>
+            <w:tcMar>
+              <w:top w:w="100" w:type="dxa"/>
+              <w:left w:w="100" w:type="dxa"/>
+              <w:bottom w:w="100" w:type="dxa"/>
+              <w:right w:w="100" w:type="dxa"/>
+            </w:tcMar>
+          </w:tcPr>
+          <w:p>
+            <w:pPr>
+              <w:widowControl w:val="0"/>
+              <w:spacing w:line="240" w:lineRule="auto"/>
+            </w:pPr>
+            <w:r>
+              <w:rPr>
+                <w:rFonts w:cs="Arial"/>
+                <w:color w:val="000000"/>
+              </w:rPr>
+              <w:t>Order history endpoints</w:t>
+            </w:r>
+          </w:p>
+        </w:tc>
+        <w:tc>
+          <w:tcPr>
+            <w:tcW w:w="2205" w:type="dxa"/>
+            <w:shd w:val="clear" w:color="auto" w:fill="auto"/>
+            <w:tcMar>
+              <w:top w:w="100" w:type="dxa"/>
+              <w:left w:w="100" w:type="dxa"/>
+              <w:bottom w:w="100" w:type="dxa"/>
+              <w:right w:w="100" w:type="dxa"/>
+            </w:tcMar>
+          </w:tcPr>
+          <w:p>
+            <w:pPr>
+              <w:widowControl w:val="0"/>
+              <w:spacing w:line="240" w:lineRule="auto"/>
+            </w:pPr>
+            <w:r>
+              <w:rPr>
+                <w:rFonts w:cs="Arial"/>
+                <w:color w:val="000000"/>
+              </w:rPr>
+              <w:t>Brianna</w:t>
+            </w:r>
+          </w:p>
+        </w:tc>
+        <w:tc>
+          <w:tcPr>
+            <w:tcW w:w="2235" w:type="dxa"/>
+            <w:shd w:val="clear" w:color="auto" w:fill="auto"/>
+            <w:tcMar>
+              <w:top w:w="100" w:type="dxa"/>
+              <w:left w:w="100" w:type="dxa"/>
+              <w:bottom w:w="100" w:type="dxa"/>
+              <w:right w:w="100" w:type="dxa"/>
+            </w:tcMar>
+          </w:tcPr>
+          <w:p>
+            <w:pPr>
+              <w:widowControl w:val="0"/>
+              <w:spacing w:line="240" w:lineRule="auto"/>
+            </w:pPr>
+            <w:r>
+              <w:rPr>
+                <w:rFonts w:cs="Arial"/>
+                <w:color w:val="000000"/>
+              </w:rPr>
+              <w:t>yes</w:t>
+            </w:r>
+          </w:p>
+        </w:tc>
+      </w:tr>
+      <w:tr>
+        <w:tc>
+          <w:tcPr>
+            <w:tcW w:w="4920" w:type="dxa"/>
+            <w:shd w:val="clear" w:color="auto" w:fill="auto"/>
+            <w:tcMar>
+              <w:top w:w="100" w:type="dxa"/>
+              <w:left w:w="100" w:type="dxa"/>
+              <w:bottom w:w="100" w:type="dxa"/>
+              <w:right w:w="100" w:type="dxa"/>
+            </w:tcMar>
+          </w:tcPr>
+          <w:p>
+            <w:pPr>
+              <w:widowControl w:val="0"/>
+              <w:spacing w:line="240" w:lineRule="auto"/>
+            </w:pPr>
+            <w:r>
+              <w:rPr>
+                <w:rFonts w:cs="Arial"/>
+                <w:color w:val="000000"/>
+              </w:rPr>
+              <w:t>Refactoring Backend</w:t>
+            </w:r>
+          </w:p>
+        </w:tc>
+        <w:tc>
+          <w:tcPr>
+            <w:tcW w:w="2205" w:type="dxa"/>
+            <w:shd w:val="clear" w:color="auto" w:fill="auto"/>
+            <w:tcMar>
+              <w:top w:w="100" w:type="dxa"/>
+              <w:left w:w="100" w:type="dxa"/>
+              <w:bottom w:w="100" w:type="dxa"/>
+              <w:right w:w="100" w:type="dxa"/>
+            </w:tcMar>
+          </w:tcPr>
+          <w:p>
+            <w:pPr>
+              <w:widowControl w:val="0"/>
+              <w:spacing w:line="240" w:lineRule="auto"/>
+            </w:pPr>
+            <w:r>
+              <w:rPr>
+                <w:rFonts w:cs="Arial"/>
+                <w:color w:val="000000"/>
+              </w:rPr>
+              <w:t>Aidan</w:t>
+            </w:r>
+          </w:p>
+        </w:tc>
+        <w:tc>
+          <w:tcPr>
+            <w:tcW w:w="2235" w:type="dxa"/>
+            <w:shd w:val="clear" w:color="auto" w:fill="auto"/>
+            <w:tcMar>
+              <w:top w:w="100" w:type="dxa"/>
+              <w:left w:w="100" w:type="dxa"/>
+              <w:bottom w:w="100" w:type="dxa"/>
+              <w:right w:w="100" w:type="dxa"/>
+            </w:tcMar>
+          </w:tcPr>
+          <w:p>
+            <w:pPr>
+              <w:widowControl w:val="0"/>
+              <w:spacing w:line="240" w:lineRule="auto"/>
+            </w:pPr>
+            <w:r>
+              <w:rPr>
+                <w:rFonts w:cs="Arial"/>
+                <w:color w:val="000000"/>
+              </w:rPr>
+              <w:t>Still working on it</w:t>
+            </w:r>
+          </w:p>
+        </w:tc>
+      </w:tr>
+      <w:tr>
+        <w:tc>
+          <w:tcPr>
+            <w:tcW w:w="4920" w:type="dxa"/>
+            <w:shd w:val="clear" w:color="auto" w:fill="auto"/>
+            <w:tcMar>
+              <w:top w:w="100" w:type="dxa"/>
+              <w:left w:w="100" w:type="dxa"/>
+              <w:bottom w:w="100" w:type="dxa"/>
+              <w:right w:w="100" w:type="dxa"/>
+            </w:tcMar>
+          </w:tcPr>
+          <w:p>
+            <w:pPr>
+              <w:widowControl w:val="0"/>
+              <w:spacing w:line="240" w:lineRule="auto"/>
+            </w:pPr>
+            <w:r>
+              <w:rPr>
+                <w:rFonts w:cs="Arial"/>
+                <w:color w:val="000000"/>
+              </w:rPr>
+              <w:t>Backend for reviews</w:t>
+            </w:r>
+          </w:p>
+        </w:tc>
+        <w:tc>
+          <w:tcPr>
+            <w:tcW w:w="2205" w:type="dxa"/>
+            <w:shd w:val="clear" w:color="auto" w:fill="auto"/>
+            <w:tcMar>
+              <w:top w:w="100" w:type="dxa"/>
+              <w:left w:w="100" w:type="dxa"/>
+              <w:bottom w:w="100" w:type="dxa"/>
+              <w:right w:w="100" w:type="dxa"/>
+            </w:tcMar>
+          </w:tcPr>
+          <w:p>
+            <w:pPr>
+              <w:widowControl w:val="0"/>
+              <w:spacing w:line="240" w:lineRule="auto"/>
+            </w:pPr>
+            <w:r>
+              <w:rPr>
+                <w:rFonts w:cs="Arial"/>
+                <w:color w:val="000000"/>
+              </w:rPr>
+              <w:t>Brady</w:t>
+            </w:r>
+          </w:p>
+        </w:tc>
+        <w:tc>
+          <w:tcPr>
+            <w:tcW w:w="2235" w:type="dxa"/>
+            <w:shd w:val="clear" w:color="auto" w:fill="auto"/>
+            <w:tcMar>
+              <w:top w:w="100" w:type="dxa"/>
+              <w:left w:w="100" w:type="dxa"/>
+              <w:bottom w:w="100" w:type="dxa"/>
+              <w:right w:w="100" w:type="dxa"/>
+            </w:tcMar>
+          </w:tcPr>
+          <w:p>
+            <w:pPr>
+              <w:widowControl w:val="0"/>
+              <w:spacing w:line="240" w:lineRule="auto"/>
+            </w:pPr>
+            <w:r>
+              <w:rPr>
+                <w:rFonts w:cs="Arial"/>
+                <w:color w:val="000000"/>
+              </w:rPr>
+              <w:t>working on it</w:t>
+            </w:r>
+          </w:p>
+        </w:tc>
+      </w:tr>
+      <w:tr>
+        <w:tc>
+          <w:tcPr>
+            <w:tcW w:w="4920" w:type="dxa"/>
+            <w:shd w:val="clear" w:color="auto" w:fill="auto"/>
+            <w:tcMar>
+              <w:top w:w="100" w:type="dxa"/>
+              <w:left w:w="100" w:type="dxa"/>
+              <w:bottom w:w="100" w:type="dxa"/>
+              <w:right w:w="100" w:type="dxa"/>
+            </w:tcMar>
+          </w:tcPr>
+          <w:p>
+            <w:pPr>
+              <w:widowControl w:val="0"/>
+              <w:spacing w:line="240" w:lineRule="auto"/>
+            </w:pPr>
+            <w:r>
+              <w:rPr>
+                <w:rFonts w:cs="Arial"/>
+                <w:color w:val="000000"/>
+              </w:rPr>
+              <w:t>might not be able to complete the ordering system endpoint</w:t>
+            </w:r>
+          </w:p>
+        </w:tc>
+        <w:tc>
+          <w:tcPr>
+            <w:tcW w:w="2205" w:type="dxa"/>
+            <w:shd w:val="clear" w:color="auto" w:fill="auto"/>
+            <w:tcMar>
+              <w:top w:w="100" w:type="dxa"/>
+              <w:left w:w="100" w:type="dxa"/>
+              <w:bottom w:w="100" w:type="dxa"/>
+              <w:right w:w="100" w:type="dxa"/>
+            </w:tcMar>
+          </w:tcPr>
+          <w:p>
+            <w:pPr>
+              <w:widowControl w:val="0"/>
+              <w:spacing w:line="240" w:lineRule="auto"/>
+            </w:pPr>
+            <w:r>
+              <w:rPr>
+                <w:rFonts w:cs="Arial"/>
+                <w:color w:val="000000"/>
+              </w:rPr>
+              <w:t>Brady</w:t>
+            </w:r>
+          </w:p>
+        </w:tc>
+        <w:tc>
+          <w:tcPr>
+            <w:tcW w:w="2235" w:type="dxa"/>
+            <w:shd w:val="clear" w:color="auto" w:fill="auto"/>
+            <w:tcMar>
+              <w:top w:w="100" w:type="dxa"/>
+              <w:left w:w="100" w:type="dxa"/>
+              <w:bottom w:w="100" w:type="dxa"/>
+              <w:right w:w="100" w:type="dxa"/>
+            </w:tcMar>
+          </w:tcPr>
+          <w:p>
+            <w:pPr>
+              <w:widowControl w:val="0"/>
+              <w:spacing w:line="240" w:lineRule="auto"/>
+            </w:pPr>
+            <w:r>
+              <w:t>Reassign task request</w:t>
+            </w:r>
+          </w:p>
+        </w:tc>
+      </w:tr>
+      <w:tr>
+        <w:tc>
+          <w:tcPr>
+            <w:tcW w:w="4920" w:type="dxa"/>
+            <w:shd w:val="clear" w:color="auto" w:fill="auto"/>
+            <w:tcMar>
+              <w:top w:w="100" w:type="dxa"/>
+              <w:left w:w="100" w:type="dxa"/>
+              <w:bottom w:w="100" w:type="dxa"/>
+              <w:right w:w="100" w:type="dxa"/>
+            </w:tcMar>
+          </w:tcPr>
+          <w:p>
+            <w:pPr>
+              <w:widowControl w:val="0"/>
+              <w:spacing w:line="240" w:lineRule="auto"/>
+            </w:pPr>
+            <w:r>
+              <w:rPr>
+                <w:rFonts w:cs="Arial"/>
+                <w:color w:val="000000"/>
+              </w:rPr>
+              <w:lastRenderedPageBreak/>
+              <w:t>Display ingredients in the manager view</w:t>
+            </w:r>
+          </w:p>
+        </w:tc>
+        <w:tc>
+          <w:tcPr>
+            <w:tcW w:w="2205" w:type="dxa"/>
+            <w:shd w:val="clear" w:color="auto" w:fill="auto"/>
+            <w:tcMar>
+              <w:top w:w="100" w:type="dxa"/>
+              <w:left w:w="100" w:type="dxa"/>
+              <w:bottom w:w="100" w:type="dxa"/>
+              <w:right w:w="100" w:type="dxa"/>
+            </w:tcMar>
+          </w:tcPr>
+          <w:p>
+            <w:pPr>
+              <w:widowControl w:val="0"/>
+              <w:spacing w:line="240" w:lineRule="auto"/>
+            </w:pPr>
+            <w:r>
+              <w:rPr>
+                <w:rFonts w:cs="Arial"/>
+                <w:color w:val="000000"/>
+              </w:rPr>
+              <w:t>Zach</w:t>
+            </w:r>
+          </w:p>
+        </w:tc>
+        <w:tc>
+          <w:tcPr>
+            <w:tcW w:w="2235" w:type="dxa"/>
+            <w:shd w:val="clear" w:color="auto" w:fill="auto"/>
+            <w:tcMar>
+              <w:top w:w="100" w:type="dxa"/>
+              <w:left w:w="100" w:type="dxa"/>
+              <w:bottom w:w="100" w:type="dxa"/>
+              <w:right w:w="100" w:type="dxa"/>
+            </w:tcMar>
+          </w:tcPr>
+          <w:p>
+            <w:pPr>
+              <w:widowControl w:val="0"/>
+              <w:spacing w:line="240" w:lineRule="auto"/>
+            </w:pPr>
+            <w:r>
+              <w:rPr>
+                <w:rFonts w:cs="Arial"/>
+                <w:color w:val="000000"/>
+              </w:rPr>
+              <w:t>completed</w:t>
+            </w:r>
           </w:p>
         </w:tc>
       </w:tr>
@@ -38042,14 +38619,9 @@
       <w:r>
         <w:t xml:space="preserve"> </w:t>
       </w:r>
-    </w:p>
-    <w:p>
-      <w:pPr>
-        <w:numPr>
-          <w:ilvl w:val="0"/>
-          <w:numId w:val="3"/>
-        </w:numPr>
-      </w:pPr>
+      <w:r>
+        <w:t>Have a completed Product before the end of sprint 3.</w:t>
+      </w:r>
     </w:p>
     <w:p/>
     <w:p>
@@ -38149,6 +38721,13 @@
               <w:widowControl w:val="0"/>
               <w:spacing w:line="240" w:lineRule="auto"/>
             </w:pPr>
+            <w:r>
+              <w:rPr>
+                <w:rFonts w:cs="Arial"/>
+                <w:color w:val="000000"/>
+              </w:rPr>
+              <w:t>Order history</w:t>
+            </w:r>
           </w:p>
         </w:tc>
         <w:tc>
@@ -38167,6 +38746,13 @@
               <w:widowControl w:val="0"/>
               <w:spacing w:line="240" w:lineRule="auto"/>
             </w:pPr>
+            <w:r>
+              <w:rPr>
+                <w:rFonts w:cs="Arial"/>
+                <w:color w:val="000000"/>
+              </w:rPr>
+              <w:t>Brianna</w:t>
+            </w:r>
           </w:p>
         </w:tc>
       </w:tr>
@@ -38187,6 +38773,13 @@
               <w:widowControl w:val="0"/>
               <w:spacing w:line="240" w:lineRule="auto"/>
             </w:pPr>
+            <w:r>
+              <w:rPr>
+                <w:rFonts w:cs="Arial"/>
+                <w:color w:val="000000"/>
+              </w:rPr>
+              <w:t>Item component management</w:t>
+            </w:r>
           </w:p>
         </w:tc>
         <w:tc>
@@ -38205,53 +38798,376 @@
               <w:widowControl w:val="0"/>
               <w:spacing w:line="240" w:lineRule="auto"/>
             </w:pPr>
+            <w:r>
+              <w:rPr>
+                <w:rFonts w:cs="Arial"/>
+                <w:color w:val="000000"/>
+              </w:rPr>
+              <w:t>Daniel</w:t>
+            </w:r>
+          </w:p>
+        </w:tc>
+      </w:tr>
+      <w:tr>
+        <w:tc>
+          <w:tcPr>
+            <w:tcW w:w="6960" w:type="dxa"/>
+            <w:shd w:val="clear" w:color="auto" w:fill="auto"/>
+            <w:tcMar>
+              <w:top w:w="100" w:type="dxa"/>
+              <w:left w:w="100" w:type="dxa"/>
+              <w:bottom w:w="100" w:type="dxa"/>
+              <w:right w:w="100" w:type="dxa"/>
+            </w:tcMar>
+          </w:tcPr>
+          <w:p>
+            <w:pPr>
+              <w:widowControl w:val="0"/>
+              <w:spacing w:line="240" w:lineRule="auto"/>
+            </w:pPr>
+            <w:r>
+              <w:rPr>
+                <w:rFonts w:cs="Arial"/>
+                <w:color w:val="000000"/>
+              </w:rPr>
+              <w:t>Code Documentation</w:t>
+            </w:r>
+          </w:p>
+        </w:tc>
+        <w:tc>
+          <w:tcPr>
+            <w:tcW w:w="2400" w:type="dxa"/>
+            <w:shd w:val="clear" w:color="auto" w:fill="auto"/>
+            <w:tcMar>
+              <w:top w:w="100" w:type="dxa"/>
+              <w:left w:w="100" w:type="dxa"/>
+              <w:bottom w:w="100" w:type="dxa"/>
+              <w:right w:w="100" w:type="dxa"/>
+            </w:tcMar>
+          </w:tcPr>
+          <w:p>
+            <w:pPr>
+              <w:widowControl w:val="0"/>
+              <w:spacing w:line="240" w:lineRule="auto"/>
+            </w:pPr>
+            <w:r>
+              <w:rPr>
+                <w:rFonts w:cs="Arial"/>
+                <w:color w:val="000000"/>
+              </w:rPr>
+              <w:t>Aidan</w:t>
+            </w:r>
+          </w:p>
+        </w:tc>
+      </w:tr>
+      <w:tr>
+        <w:tc>
+          <w:tcPr>
+            <w:tcW w:w="6960" w:type="dxa"/>
+            <w:shd w:val="clear" w:color="auto" w:fill="auto"/>
+            <w:tcMar>
+              <w:top w:w="100" w:type="dxa"/>
+              <w:left w:w="100" w:type="dxa"/>
+              <w:bottom w:w="100" w:type="dxa"/>
+              <w:right w:w="100" w:type="dxa"/>
+            </w:tcMar>
+          </w:tcPr>
+          <w:p>
+            <w:pPr>
+              <w:widowControl w:val="0"/>
+              <w:spacing w:line="240" w:lineRule="auto"/>
+            </w:pPr>
+            <w:r>
+              <w:rPr>
+                <w:rFonts w:cs="Arial"/>
+                <w:color w:val="000000"/>
+              </w:rPr>
+              <w:t>endpoint for taking order</w:t>
+            </w:r>
+          </w:p>
+        </w:tc>
+        <w:tc>
+          <w:tcPr>
+            <w:tcW w:w="2400" w:type="dxa"/>
+            <w:shd w:val="clear" w:color="auto" w:fill="auto"/>
+            <w:tcMar>
+              <w:top w:w="100" w:type="dxa"/>
+              <w:left w:w="100" w:type="dxa"/>
+              <w:bottom w:w="100" w:type="dxa"/>
+              <w:right w:w="100" w:type="dxa"/>
+            </w:tcMar>
+          </w:tcPr>
+          <w:p>
+            <w:pPr>
+              <w:widowControl w:val="0"/>
+              <w:spacing w:line="240" w:lineRule="auto"/>
+            </w:pPr>
+            <w:r>
+              <w:rPr>
+                <w:rFonts w:cs="Arial"/>
+                <w:color w:val="000000"/>
+              </w:rPr>
+              <w:t>undefined</w:t>
+            </w:r>
+          </w:p>
+        </w:tc>
+      </w:tr>
+      <w:tr>
+        <w:tc>
+          <w:tcPr>
+            <w:tcW w:w="6960" w:type="dxa"/>
+            <w:shd w:val="clear" w:color="auto" w:fill="auto"/>
+            <w:tcMar>
+              <w:top w:w="100" w:type="dxa"/>
+              <w:left w:w="100" w:type="dxa"/>
+              <w:bottom w:w="100" w:type="dxa"/>
+              <w:right w:w="100" w:type="dxa"/>
+            </w:tcMar>
+          </w:tcPr>
+          <w:p>
+            <w:pPr>
+              <w:widowControl w:val="0"/>
+              <w:spacing w:line="240" w:lineRule="auto"/>
+            </w:pPr>
+            <w:r>
+              <w:rPr>
+                <w:rFonts w:cs="Arial"/>
+                <w:color w:val="000000"/>
+              </w:rPr>
+              <w:t>Reviews</w:t>
+            </w:r>
+          </w:p>
+        </w:tc>
+        <w:tc>
+          <w:tcPr>
+            <w:tcW w:w="2400" w:type="dxa"/>
+            <w:shd w:val="clear" w:color="auto" w:fill="auto"/>
+            <w:tcMar>
+              <w:top w:w="100" w:type="dxa"/>
+              <w:left w:w="100" w:type="dxa"/>
+              <w:bottom w:w="100" w:type="dxa"/>
+              <w:right w:w="100" w:type="dxa"/>
+            </w:tcMar>
+          </w:tcPr>
+          <w:p>
+            <w:pPr>
+              <w:widowControl w:val="0"/>
+              <w:spacing w:line="240" w:lineRule="auto"/>
+            </w:pPr>
+            <w:r>
+              <w:rPr>
+                <w:rFonts w:cs="Arial"/>
+                <w:color w:val="000000"/>
+              </w:rPr>
+              <w:t>Brady</w:t>
+            </w:r>
+          </w:p>
+        </w:tc>
+      </w:tr>
+      <w:tr>
+        <w:tc>
+          <w:tcPr>
+            <w:tcW w:w="6960" w:type="dxa"/>
+            <w:shd w:val="clear" w:color="auto" w:fill="auto"/>
+            <w:tcMar>
+              <w:top w:w="100" w:type="dxa"/>
+              <w:left w:w="100" w:type="dxa"/>
+              <w:bottom w:w="100" w:type="dxa"/>
+              <w:right w:w="100" w:type="dxa"/>
+            </w:tcMar>
+          </w:tcPr>
+          <w:p>
+            <w:pPr>
+              <w:widowControl w:val="0"/>
+              <w:spacing w:line="240" w:lineRule="auto"/>
+            </w:pPr>
+            <w:r>
+              <w:rPr>
+                <w:rFonts w:cs="Arial"/>
+                <w:color w:val="000000"/>
+              </w:rPr>
+              <w:t>edit/create/delete ingredients</w:t>
+            </w:r>
+          </w:p>
+        </w:tc>
+        <w:tc>
+          <w:tcPr>
+            <w:tcW w:w="2400" w:type="dxa"/>
+            <w:shd w:val="clear" w:color="auto" w:fill="auto"/>
+            <w:tcMar>
+              <w:top w:w="100" w:type="dxa"/>
+              <w:left w:w="100" w:type="dxa"/>
+              <w:bottom w:w="100" w:type="dxa"/>
+              <w:right w:w="100" w:type="dxa"/>
+            </w:tcMar>
+          </w:tcPr>
+          <w:p>
+            <w:pPr>
+              <w:widowControl w:val="0"/>
+              <w:spacing w:line="240" w:lineRule="auto"/>
+            </w:pPr>
+            <w:r>
+              <w:rPr>
+                <w:rFonts w:cs="Arial"/>
+                <w:color w:val="000000"/>
+              </w:rPr>
+              <w:t>Zach</w:t>
+            </w:r>
           </w:p>
         </w:tc>
       </w:tr>
     </w:tbl>
+    <w:p>
+      <w:bookmarkStart w:id="22" w:name="_myst12czo3kj" w:colFirst="0" w:colLast="0"/>
+      <w:bookmarkEnd w:id="22"/>
+    </w:p>
+    <w:p>
+      <w:r>
+        <w:t>Final Presentation</w:t>
+      </w:r>
+      <w:r>
+        <w:t xml:space="preserve"> sections divisions</w:t>
+      </w:r>
+      <w:r>
+        <w:t>:</w:t>
+      </w:r>
+    </w:p>
+    <w:p>
+      <w:pPr>
+        <w:pStyle w:val="ListParagraph"/>
+        <w:numPr>
+          <w:ilvl w:val="0"/>
+          <w:numId w:val="11"/>
+        </w:numPr>
+      </w:pPr>
+      <w:r>
+        <w:t>Member introductions: All of us</w:t>
+      </w:r>
+    </w:p>
+    <w:p>
+      <w:pPr>
+        <w:pStyle w:val="ListParagraph"/>
+        <w:numPr>
+          <w:ilvl w:val="0"/>
+          <w:numId w:val="11"/>
+        </w:numPr>
+      </w:pPr>
+      <w:r>
+        <w:t>Problem statement: Daniel</w:t>
+      </w:r>
+    </w:p>
+    <w:p>
+      <w:pPr>
+        <w:pStyle w:val="ListParagraph"/>
+        <w:numPr>
+          <w:ilvl w:val="0"/>
+          <w:numId w:val="11"/>
+        </w:numPr>
+      </w:pPr>
+      <w:r>
+        <w:t>Tech Stack: Aidan</w:t>
+      </w:r>
+    </w:p>
+    <w:p>
+      <w:pPr>
+        <w:pStyle w:val="ListParagraph"/>
+        <w:numPr>
+          <w:ilvl w:val="0"/>
+          <w:numId w:val="11"/>
+        </w:numPr>
+      </w:pPr>
+      <w:r>
+        <w:t>Accessibility features: Zach</w:t>
+      </w:r>
+    </w:p>
+    <w:p>
+      <w:pPr>
+        <w:pStyle w:val="ListParagraph"/>
+        <w:numPr>
+          <w:ilvl w:val="0"/>
+          <w:numId w:val="11"/>
+        </w:numPr>
+      </w:pPr>
+      <w:r>
+        <w:t>Project Management: Daniel</w:t>
+      </w:r>
+    </w:p>
+    <w:p>
+      <w:pPr>
+        <w:pStyle w:val="ListParagraph"/>
+        <w:numPr>
+          <w:ilvl w:val="0"/>
+          <w:numId w:val="11"/>
+        </w:numPr>
+      </w:pPr>
+      <w:r>
+        <w:t>Usability Reports: Brady</w:t>
+      </w:r>
+    </w:p>
+    <w:p>
+      <w:pPr>
+        <w:pStyle w:val="ListParagraph"/>
+        <w:numPr>
+          <w:ilvl w:val="0"/>
+          <w:numId w:val="11"/>
+        </w:numPr>
+      </w:pPr>
+      <w:r>
+        <w:t>Demo Tour: Brianna</w:t>
+      </w:r>
+    </w:p>
+    <w:p>
+      <w:r>
+        <w:t>Dress Code: Business Casual</w:t>
+      </w:r>
+    </w:p>
     <w:p>
       <w:pPr>
         <w:pStyle w:val="Heading2"/>
       </w:pPr>
-      <w:bookmarkStart w:id="22" w:name="_myst12czo3kj" w:colFirst="0" w:colLast="0"/>
-      <w:bookmarkEnd w:id="22"/>
       <w:r>
         <w:t>Minutes from Previous Meeting</w:t>
       </w:r>
     </w:p>
     <w:p>
-      <w:pPr>
-        <w:rPr>
-          <w:color w:val="FF0000"/>
-        </w:rPr>
-      </w:pPr>
       <w:r>
-        <w:rPr>
-          <w:color w:val="FF0000"/>
-        </w:rPr>
-        <w:t>Summarize discussion  in paragraph form from the previous meeting (NOT this current meeting).</w:t>
+        <w:t xml:space="preserve">In the previous meeting we </w:t>
+      </w:r>
+      <w:r>
+        <w:t>discussed</w:t>
+      </w:r>
+      <w:r>
+        <w:t xml:space="preserve"> updates of completed tasks, adding the task for code documentation, and tasks we plan to have done before the MVP </w:t>
+      </w:r>
+      <w:r>
+        <w:t>GitHub</w:t>
+      </w:r>
+      <w:r>
+        <w:t xml:space="preserve"> release.</w:t>
+      </w:r>
+      <w:r>
+        <w:t xml:space="preserve"> We </w:t>
+      </w:r>
+      <w:r>
+        <w:t>got</w:t>
+      </w:r>
+      <w:r>
+        <w:t xml:space="preserve"> the high-contrast mode</w:t>
+      </w:r>
+      <w:r>
+        <w:t xml:space="preserve">, allergen alerts, and employee management </w:t>
+      </w:r>
+      <w:r>
+        <w:t>completed</w:t>
+      </w:r>
+      <w:r>
+        <w:t xml:space="preserve">. Finally, we planned several tasks such as Reviews functionality, menu items management, item component management, </w:t>
+      </w:r>
+      <w:r>
+        <w:t>and inventory and sales reports api done before the end of this meeting.</w:t>
       </w:r>
     </w:p>
     <w:p/>
-    <w:p>
-      <w:r>
-        <w:br w:type="page"/>
-      </w:r>
-    </w:p>
-    <w:p>
-      <w:pPr>
-        <w:rPr>
-          <w:color w:val="FF0000"/>
-        </w:rPr>
-      </w:pPr>
-      <w:r>
-        <w:rPr>
-          <w:color w:val="FF0000"/>
-        </w:rPr>
-        <w:lastRenderedPageBreak/>
-        <w:t>Include additional SCRUM Agendas and Minutes on new pages if necessary (if you have more than 3 SCRUM meetings in a sprint).</w:t>
-      </w:r>
-    </w:p>
     <w:sectPr>
       <w:headerReference w:type="even" r:id="rId83"/>
       <w:headerReference w:type="default" r:id="rId84"/>
@@ -38722,6 +39638,119 @@
     </w:lvl>
   </w:abstractNum>
   <w:abstractNum w:abstractNumId="2" w15:restartNumberingAfterBreak="0">
+    <w:nsid w:val="174C0533"/>
+    <w:multiLevelType w:val="multilevel"/>
+    <w:tmpl w:val="3AAE71D8"/>
+    <w:lvl w:ilvl="0">
+      <w:start w:val="1"/>
+      <w:numFmt w:val="decimal"/>
+      <w:lvlText w:val="%1."/>
+      <w:lvlJc w:val="left"/>
+      <w:pPr>
+        <w:ind w:left="720" w:hanging="360"/>
+      </w:pPr>
+      <w:rPr>
+        <w:u w:val="none"/>
+      </w:rPr>
+    </w:lvl>
+    <w:lvl w:ilvl="1">
+      <w:start w:val="1"/>
+      <w:numFmt w:val="lowerLetter"/>
+      <w:lvlText w:val="%2."/>
+      <w:lvlJc w:val="left"/>
+      <w:pPr>
+        <w:ind w:left="1440" w:hanging="360"/>
+      </w:pPr>
+      <w:rPr>
+        <w:u w:val="none"/>
+      </w:rPr>
+    </w:lvl>
+    <w:lvl w:ilvl="2">
+      <w:start w:val="1"/>
+      <w:numFmt w:val="lowerRoman"/>
+      <w:lvlText w:val="%3."/>
+      <w:lvlJc w:val="right"/>
+      <w:pPr>
+        <w:ind w:left="2160" w:hanging="360"/>
+      </w:pPr>
+      <w:rPr>
+        <w:u w:val="none"/>
+      </w:rPr>
+    </w:lvl>
+    <w:lvl w:ilvl="3">
+      <w:start w:val="1"/>
+      <w:numFmt w:val="decimal"/>
+      <w:lvlText w:val="%4."/>
+      <w:lvlJc w:val="left"/>
+      <w:pPr>
+        <w:ind w:left="2880" w:hanging="360"/>
+      </w:pPr>
+      <w:rPr>
+        <w:u w:val="none"/>
+      </w:rPr>
+    </w:lvl>
+    <w:lvl w:ilvl="4">
+      <w:start w:val="1"/>
+      <w:numFmt w:val="lowerLetter"/>
+      <w:lvlText w:val="%5."/>
+      <w:lvlJc w:val="left"/>
+      <w:pPr>
+        <w:ind w:left="3600" w:hanging="360"/>
+      </w:pPr>
+      <w:rPr>
+        <w:u w:val="none"/>
+      </w:rPr>
+    </w:lvl>
+    <w:lvl w:ilvl="5">
+      <w:start w:val="1"/>
+      <w:numFmt w:val="lowerRoman"/>
+      <w:lvlText w:val="%6."/>
+      <w:lvlJc w:val="right"/>
+      <w:pPr>
+        <w:ind w:left="4320" w:hanging="360"/>
+      </w:pPr>
+      <w:rPr>
+        <w:u w:val="none"/>
+      </w:rPr>
+    </w:lvl>
+    <w:lvl w:ilvl="6">
+      <w:start w:val="1"/>
+      <w:numFmt w:val="decimal"/>
+      <w:lvlText w:val="%7."/>
+      <w:lvlJc w:val="left"/>
+      <w:pPr>
+        <w:ind w:left="5040" w:hanging="360"/>
+      </w:pPr>
+      <w:rPr>
+        <w:u w:val="none"/>
+      </w:rPr>
+    </w:lvl>
+    <w:lvl w:ilvl="7">
+      <w:start w:val="1"/>
+      <w:numFmt w:val="lowerLetter"/>
+      <w:lvlText w:val="%8."/>
+      <w:lvlJc w:val="left"/>
+      <w:pPr>
+        <w:ind w:left="5760" w:hanging="360"/>
+      </w:pPr>
+      <w:rPr>
+        <w:u w:val="none"/>
+      </w:rPr>
+    </w:lvl>
+    <w:lvl w:ilvl="8">
+      <w:start w:val="1"/>
+      <w:numFmt w:val="lowerRoman"/>
+      <w:lvlText w:val="%9."/>
+      <w:lvlJc w:val="right"/>
+      <w:pPr>
+        <w:ind w:left="6480" w:hanging="360"/>
+      </w:pPr>
+      <w:rPr>
+        <w:u w:val="none"/>
+      </w:rPr>
+    </w:lvl>
+  </w:abstractNum>
+  <w:abstractNum w:abstractNumId="3" w15:restartNumberingAfterBreak="0">
     <w:nsid w:val="1A376D4F"/>
     <w:multiLevelType w:val="multilevel"/>
     <w:tmpl w:val="8A8ECF4E"/>
@@ -38834,7 +39863,7 @@
       </w:rPr>
     </w:lvl>
   </w:abstractNum>
-  <w:abstractNum w:abstractNumId="3" w15:restartNumberingAfterBreak="0">
+  <w:abstractNum w:abstractNumId="4" w15:restartNumberingAfterBreak="0">
     <w:nsid w:val="1FD4473C"/>
     <w:multiLevelType w:val="multilevel"/>
     <w:tmpl w:val="24261BEE"/>
@@ -38947,7 +39976,7 @@
       </w:rPr>
     </w:lvl>
   </w:abstractNum>
-  <w:abstractNum w:abstractNumId="4" w15:restartNumberingAfterBreak="0">
+  <w:abstractNum w:abstractNumId="5" w15:restartNumberingAfterBreak="0">
     <w:nsid w:val="2FE10AF2"/>
     <w:multiLevelType w:val="multilevel"/>
     <w:tmpl w:val="3AAE71D8"/>
@@ -39060,7 +40089,269 @@
       </w:rPr>
     </w:lvl>
   </w:abstractNum>
-  <w:abstractNum w:abstractNumId="5" w15:restartNumberingAfterBreak="0">
+  <w:abstractNum w:abstractNumId="6" w15:restartNumberingAfterBreak="0">
+    <w:nsid w:val="311A6C08"/>
+    <w:multiLevelType w:val="multilevel"/>
+    <w:tmpl w:val="3AAE71D8"/>
+    <w:lvl w:ilvl="0">
+      <w:start w:val="1"/>
+      <w:numFmt w:val="decimal"/>
+      <w:lvlText w:val="%1."/>
+      <w:lvlJc w:val="left"/>
+      <w:pPr>
+        <w:ind w:left="720" w:hanging="360"/>
+      </w:pPr>
+      <w:rPr>
+        <w:u w:val="none"/>
+      </w:rPr>
+    </w:lvl>
+    <w:lvl w:ilvl="1">
+      <w:start w:val="1"/>
+      <w:numFmt w:val="lowerLetter"/>
+      <w:lvlText w:val="%2."/>
+      <w:lvlJc w:val="left"/>
+      <w:pPr>
+        <w:ind w:left="1440" w:hanging="360"/>
+      </w:pPr>
+      <w:rPr>
+        <w:u w:val="none"/>
+      </w:rPr>
+    </w:lvl>
+    <w:lvl w:ilvl="2">
+      <w:start w:val="1"/>
+      <w:numFmt w:val="lowerRoman"/>
+      <w:lvlText w:val="%3."/>
+      <w:lvlJc w:val="right"/>
+      <w:pPr>
+        <w:ind w:left="2160" w:hanging="360"/>
+      </w:pPr>
+      <w:rPr>
+        <w:u w:val="none"/>
+      </w:rPr>
+    </w:lvl>
+    <w:lvl w:ilvl="3">
+      <w:start w:val="1"/>
+      <w:numFmt w:val="decimal"/>
+      <w:lvlText w:val="%4."/>
+      <w:lvlJc w:val="left"/>
+      <w:pPr>
+        <w:ind w:left="2880" w:hanging="360"/>
+      </w:pPr>
+      <w:rPr>
+        <w:u w:val="none"/>
+      </w:rPr>
+    </w:lvl>
+    <w:lvl w:ilvl="4">
+      <w:start w:val="1"/>
+      <w:numFmt w:val="lowerLetter"/>
+      <w:lvlText w:val="%5."/>
+      <w:lvlJc w:val="left"/>
+      <w:pPr>
+        <w:ind w:left="3600" w:hanging="360"/>
+      </w:pPr>
+      <w:rPr>
+        <w:u w:val="none"/>
+      </w:rPr>
+    </w:lvl>
+    <w:lvl w:ilvl="5">
+      <w:start w:val="1"/>
+      <w:numFmt w:val="lowerRoman"/>
+      <w:lvlText w:val="%6."/>
+      <w:lvlJc w:val="right"/>
+      <w:pPr>
+        <w:ind w:left="4320" w:hanging="360"/>
+      </w:pPr>
+      <w:rPr>
+        <w:u w:val="none"/>
+      </w:rPr>
+    </w:lvl>
+    <w:lvl w:ilvl="6">
+      <w:start w:val="1"/>
+      <w:numFmt w:val="decimal"/>
+      <w:lvlText w:val="%7."/>
+      <w:lvlJc w:val="left"/>
+      <w:pPr>
+        <w:ind w:left="5040" w:hanging="360"/>
+      </w:pPr>
+      <w:rPr>
+        <w:u w:val="none"/>
+      </w:rPr>
+    </w:lvl>
+    <w:lvl w:ilvl="7">
+      <w:start w:val="1"/>
+      <w:numFmt w:val="lowerLetter"/>
+      <w:lvlText w:val="%8."/>
+      <w:lvlJc w:val="left"/>
+      <w:pPr>
+        <w:ind w:left="5760" w:hanging="360"/>
+      </w:pPr>
+      <w:rPr>
+        <w:u w:val="none"/>
+      </w:rPr>
+    </w:lvl>
+    <w:lvl w:ilvl="8">
+      <w:start w:val="1"/>
+      <w:numFmt w:val="lowerRoman"/>
+      <w:lvlText w:val="%9."/>
+      <w:lvlJc w:val="right"/>
+      <w:pPr>
+        <w:ind w:left="6480" w:hanging="360"/>
+      </w:pPr>
+      <w:rPr>
+        <w:u w:val="none"/>
+      </w:rPr>
+    </w:lvl>
+  </w:abstractNum>
+  <w:abstractNum w:abstractNumId="7" w15:restartNumberingAfterBreak="0">
+    <w:nsid w:val="36B468C7"/>
+    <w:multiLevelType w:val="multilevel"/>
+    <w:tmpl w:val="E2021654"/>
+    <w:lvl w:ilvl="0">
+      <w:start w:val="1"/>
+      <w:numFmt w:val="bullet"/>
+      <w:lvlText w:val=""/>
+      <w:lvlJc w:val="left"/>
+      <w:pPr>
+        <w:tabs>
+          <w:tab w:val="num" w:pos="720"/>
+        </w:tabs>
+        <w:ind w:left="720" w:hanging="360"/>
+      </w:pPr>
+      <w:rPr>
+        <w:rFonts w:ascii="Symbol" w:hAnsi="Symbol" w:hint="default"/>
+        <w:sz w:val="20"/>
+      </w:rPr>
+    </w:lvl>
+    <w:lvl w:ilvl="1" w:tentative="1">
+      <w:start w:val="1"/>
+      <w:numFmt w:val="bullet"/>
+      <w:lvlText w:val="o"/>
+      <w:lvlJc w:val="left"/>
+      <w:pPr>
+        <w:tabs>
+          <w:tab w:val="num" w:pos="1440"/>
+        </w:tabs>
+        <w:ind w:left="1440" w:hanging="360"/>
+      </w:pPr>
+      <w:rPr>
+        <w:rFonts w:ascii="Courier New" w:hAnsi="Courier New" w:hint="default"/>
+        <w:sz w:val="20"/>
+      </w:rPr>
+    </w:lvl>
+    <w:lvl w:ilvl="2" w:tentative="1">
+      <w:start w:val="1"/>
+      <w:numFmt w:val="bullet"/>
+      <w:lvlText w:val=""/>
+      <w:lvlJc w:val="left"/>
+      <w:pPr>
+        <w:tabs>
+          <w:tab w:val="num" w:pos="2160"/>
+        </w:tabs>
+        <w:ind w:left="2160" w:hanging="360"/>
+      </w:pPr>
+      <w:rPr>
+        <w:rFonts w:ascii="Wingdings" w:hAnsi="Wingdings" w:hint="default"/>
+        <w:sz w:val="20"/>
+      </w:rPr>
+    </w:lvl>
+    <w:lvl w:ilvl="3" w:tentative="1">
+      <w:start w:val="1"/>
+      <w:numFmt w:val="bullet"/>
+      <w:lvlText w:val=""/>
+      <w:lvlJc w:val="left"/>
+      <w:pPr>
+        <w:tabs>
+          <w:tab w:val="num" w:pos="2880"/>
+        </w:tabs>
+        <w:ind w:left="2880" w:hanging="360"/>
+      </w:pPr>
+      <w:rPr>
+        <w:rFonts w:ascii="Wingdings" w:hAnsi="Wingdings" w:hint="default"/>
+        <w:sz w:val="20"/>
+      </w:rPr>
+    </w:lvl>
+    <w:lvl w:ilvl="4" w:tentative="1">
+      <w:start w:val="1"/>
+      <w:numFmt w:val="bullet"/>
+      <w:lvlText w:val=""/>
+      <w:lvlJc w:val="left"/>
+      <w:pPr>
+        <w:tabs>
+          <w:tab w:val="num" w:pos="3600"/>
+        </w:tabs>
+        <w:ind w:left="3600" w:hanging="360"/>
+      </w:pPr>
+      <w:rPr>
+        <w:rFonts w:ascii="Wingdings" w:hAnsi="Wingdings" w:hint="default"/>
+        <w:sz w:val="20"/>
+      </w:rPr>
+    </w:lvl>
+    <w:lvl w:ilvl="5" w:tentative="1">
+      <w:start w:val="1"/>
+      <w:numFmt w:val="bullet"/>
+      <w:lvlText w:val=""/>
+      <w:lvlJc w:val="left"/>
+      <w:pPr>
+        <w:tabs>
+          <w:tab w:val="num" w:pos="4320"/>
+        </w:tabs>
+        <w:ind w:left="4320" w:hanging="360"/>
+      </w:pPr>
+      <w:rPr>
+        <w:rFonts w:ascii="Wingdings" w:hAnsi="Wingdings" w:hint="default"/>
+        <w:sz w:val="20"/>
+      </w:rPr>
+    </w:lvl>
+    <w:lvl w:ilvl="6" w:tentative="1">
+      <w:start w:val="1"/>
+      <w:numFmt w:val="bullet"/>
+      <w:lvlText w:val=""/>
+      <w:lvlJc w:val="left"/>
+      <w:pPr>
+        <w:tabs>
+          <w:tab w:val="num" w:pos="5040"/>
+        </w:tabs>
+        <w:ind w:left="5040" w:hanging="360"/>
+      </w:pPr>
+      <w:rPr>
+        <w:rFonts w:ascii="Wingdings" w:hAnsi="Wingdings" w:hint="default"/>
+        <w:sz w:val="20"/>
+      </w:rPr>
+    </w:lvl>
+    <w:lvl w:ilvl="7" w:tentative="1">
+      <w:start w:val="1"/>
+      <w:numFmt w:val="bullet"/>
+      <w:lvlText w:val=""/>
+      <w:lvlJc w:val="left"/>
+      <w:pPr>
+        <w:tabs>
+          <w:tab w:val="num" w:pos="5760"/>
+        </w:tabs>
+        <w:ind w:left="5760" w:hanging="360"/>
+      </w:pPr>
+      <w:rPr>
+        <w:rFonts w:ascii="Wingdings" w:hAnsi="Wingdings" w:hint="default"/>
+        <w:sz w:val="20"/>
+      </w:rPr>
+    </w:lvl>
+    <w:lvl w:ilvl="8" w:tentative="1">
+      <w:start w:val="1"/>
+      <w:numFmt w:val="bullet"/>
+      <w:lvlText w:val=""/>
+      <w:lvlJc w:val="left"/>
+      <w:pPr>
+        <w:tabs>
+          <w:tab w:val="num" w:pos="6480"/>
+        </w:tabs>
+        <w:ind w:left="6480" w:hanging="360"/>
+      </w:pPr>
+      <w:rPr>
+        <w:rFonts w:ascii="Wingdings" w:hAnsi="Wingdings" w:hint="default"/>
+        <w:sz w:val="20"/>
+      </w:rPr>
+    </w:lvl>
+  </w:abstractNum>
+  <w:abstractNum w:abstractNumId="8" w15:restartNumberingAfterBreak="0">
     <w:nsid w:val="3A71436D"/>
     <w:multiLevelType w:val="multilevel"/>
     <w:tmpl w:val="C6B0E59C"/>
@@ -39173,7 +40464,7 @@
       </w:rPr>
     </w:lvl>
   </w:abstractNum>
-  <w:abstractNum w:abstractNumId="6" w15:restartNumberingAfterBreak="0">
+  <w:abstractNum w:abstractNumId="9" w15:restartNumberingAfterBreak="0">
     <w:nsid w:val="495C0626"/>
     <w:multiLevelType w:val="multilevel"/>
     <w:tmpl w:val="3716D248"/>
@@ -39286,7 +40577,7 @@
       </w:rPr>
     </w:lvl>
   </w:abstractNum>
-  <w:abstractNum w:abstractNumId="7" w15:restartNumberingAfterBreak="0">
+  <w:abstractNum w:abstractNumId="10" w15:restartNumberingAfterBreak="0">
     <w:nsid w:val="60C118B6"/>
     <w:multiLevelType w:val="multilevel"/>
     <w:tmpl w:val="3AAE71D8"/>
@@ -39400,28 +40691,37 @@
     </w:lvl>
   </w:abstractNum>
   <w:num w:numId="1" w16cid:durableId="157120680">
-    <w:abstractNumId w:val="3"/>
+    <w:abstractNumId w:val="4"/>
   </w:num>
   <w:num w:numId="2" w16cid:durableId="1151214128">
     <w:abstractNumId w:val="0"/>
   </w:num>
   <w:num w:numId="3" w16cid:durableId="567544023">
-    <w:abstractNumId w:val="2"/>
+    <w:abstractNumId w:val="3"/>
   </w:num>
   <w:num w:numId="4" w16cid:durableId="1575124523">
-    <w:abstractNumId w:val="5"/>
+    <w:abstractNumId w:val="8"/>
   </w:num>
   <w:num w:numId="5" w16cid:durableId="1062095500">
     <w:abstractNumId w:val="1"/>
   </w:num>
   <w:num w:numId="6" w16cid:durableId="586115192">
-    <w:abstractNumId w:val="4"/>
+    <w:abstractNumId w:val="5"/>
   </w:num>
   <w:num w:numId="7" w16cid:durableId="1079521998">
+    <w:abstractNumId w:val="9"/>
+  </w:num>
+  <w:num w:numId="8" w16cid:durableId="842279743">
+    <w:abstractNumId w:val="10"/>
+  </w:num>
+  <w:num w:numId="9" w16cid:durableId="1090809710">
     <w:abstractNumId w:val="6"/>
   </w:num>
-  <w:num w:numId="8" w16cid:durableId="842279743">
+  <w:num w:numId="10" w16cid:durableId="2103841810">
     <w:abstractNumId w:val="7"/>
+  </w:num>
+  <w:num w:numId="11" w16cid:durableId="329675233">
+    <w:abstractNumId w:val="2"/>
   </w:num>
 </w:numbering>
 </file>
@@ -39940,7 +41240,6 @@
   <w:style w:type="character" w:default="1" w:styleId="DefaultParagraphFont">
     <w:name w:val="Default Paragraph Font"/>
     <w:uiPriority w:val="1"/>
-    <w:semiHidden/>
     <w:unhideWhenUsed/>
   </w:style>
   <w:style w:type="table" w:default="1" w:styleId="TableNormal">
@@ -40329,6 +41628,30 @@
       <w:lang w:val="en-US" w:eastAsia="zh-CN"/>
     </w:rPr>
   </w:style>
+  <w:style w:type="paragraph" w:styleId="NormalWeb">
+    <w:name w:val="Normal (Web)"/>
+    <w:basedOn w:val="Normal"/>
+    <w:uiPriority w:val="99"/>
+    <w:semiHidden/>
+    <w:unhideWhenUsed/>
+    <w:rsid w:val="007A3549"/>
+    <w:rPr>
+      <w:rFonts w:ascii="Times New Roman" w:hAnsi="Times New Roman" w:cs="Times New Roman"/>
+      <w:sz w:val="24"/>
+      <w:szCs w:val="24"/>
+    </w:rPr>
+  </w:style>
+  <w:style w:type="paragraph" w:styleId="ListParagraph">
+    <w:name w:val="List Paragraph"/>
+    <w:basedOn w:val="Normal"/>
+    <w:uiPriority w:val="34"/>
+    <w:qFormat/>
+    <w:rsid w:val="00F924DB"/>
+    <w:pPr>
+      <w:ind w:left="720"/>
+      <w:contextualSpacing/>
+    </w:pPr>
+  </w:style>
 </w:styles>
 </file>
 

</xml_diff>